<commit_message>
Review for Stack & Queue
</commit_message>
<xml_diff>
--- a/my-review/final-review/final-review.docx
+++ b/my-review/final-review/final-review.docx
@@ -1,6 +1,6 @@
 
 <file path=word/document.xml><?xml version="1.0" encoding="utf-8"?>
-<w:document xmlns:ve="http://schemas.openxmlformats.org/markup-compatibility/2006" xmlns:o="urn:schemas-microsoft-com:office:office" xmlns:r="http://schemas.openxmlformats.org/officeDocument/2006/relationships" xmlns:m="http://schemas.openxmlformats.org/officeDocument/2006/math" xmlns:v="urn:schemas-microsoft-com:vml" xmlns:wp="http://schemas.openxmlformats.org/drawingml/2006/wordprocessingDrawing" xmlns:w10="urn:schemas-microsoft-com:office:word" xmlns:w="http://schemas.openxmlformats.org/wordprocessingml/2006/main" xmlns:wne="http://schemas.microsoft.com/office/word/2006/wordml">
+<w:document xmlns:wpc="http://schemas.microsoft.com/office/word/2010/wordprocessingCanvas" xmlns:mc="http://schemas.openxmlformats.org/markup-compatibility/2006" xmlns:o="urn:schemas-microsoft-com:office:office" xmlns:r="http://schemas.openxmlformats.org/officeDocument/2006/relationships" xmlns:m="http://schemas.openxmlformats.org/officeDocument/2006/math" xmlns:v="urn:schemas-microsoft-com:vml" xmlns:wp14="http://schemas.microsoft.com/office/word/2010/wordprocessingDrawing" xmlns:wp="http://schemas.openxmlformats.org/drawingml/2006/wordprocessingDrawing" xmlns:w10="urn:schemas-microsoft-com:office:word" xmlns:w="http://schemas.openxmlformats.org/wordprocessingml/2006/main" xmlns:w14="http://schemas.microsoft.com/office/word/2010/wordml" xmlns:wpg="http://schemas.microsoft.com/office/word/2010/wordprocessingGroup" xmlns:wpi="http://schemas.microsoft.com/office/word/2010/wordprocessingInk" xmlns:wne="http://schemas.microsoft.com/office/word/2006/wordml" xmlns:wps="http://schemas.microsoft.com/office/word/2010/wordprocessingShape" mc:Ignorable="w14 wp14">
   <w:body>
     <w:p>
       <w:pPr>
@@ -825,6 +825,7 @@
           <w:sz w:val="28"/>
           <w:szCs w:val="28"/>
         </w:rPr>
+        <w:lastRenderedPageBreak/>
         <w:t>Stack</w:t>
       </w:r>
     </w:p>
@@ -855,18 +856,7 @@
     <w:p>
       <w:pPr>
         <w:spacing w:after="0"/>
-        <w:rPr>
-          <w:rFonts w:ascii="Arial" w:hAnsi="Arial" w:cs="Arial"/>
-          <w:b w:val="0"/>
-          <w:bCs w:val="0"/>
-          <w:smallCaps w:val="0"/>
-          <w:snapToGrid w:val="0"/>
-        </w:rPr>
-      </w:pPr>
-    </w:p>
-    <w:p>
-      <w:pPr>
-        <w:spacing w:after="0"/>
+        <w:ind w:firstLine="720"/>
         <w:rPr>
           <w:rFonts w:ascii="Arial" w:hAnsi="Arial" w:cs="Arial"/>
           <w:b w:val="0"/>
@@ -903,16 +893,17 @@
             <v:path o:extrusionok="f" gradientshapeok="t" o:connecttype="rect"/>
             <o:lock v:ext="edit" aspectratio="t"/>
           </v:shapetype>
-          <v:shape id="_x0000_i1025" type="#_x0000_t75" style="width:429pt;height:87.75pt" o:ole="">
-            <v:imagedata r:id="rId5" o:title=""/>
+          <v:shape id="_x0000_i1025" type="#_x0000_t75" style="width:356.6pt;height:72.7pt" o:ole="">
+            <v:imagedata r:id="rId6" o:title=""/>
           </v:shape>
-          <o:OLEObject Type="Embed" ProgID="Paint.Picture" ShapeID="_x0000_i1025" DrawAspect="Content" ObjectID="_1524310075" r:id="rId6"/>
+          <o:OLEObject Type="Embed" ProgID="PBrush" ShapeID="_x0000_i1025" DrawAspect="Content" ObjectID="_1524374359" r:id="rId7"/>
         </w:object>
       </w:r>
     </w:p>
     <w:p>
       <w:pPr>
         <w:spacing w:after="0"/>
+        <w:ind w:left="720"/>
         <w:rPr>
           <w:rFonts w:ascii="Arial" w:hAnsi="Arial" w:cs="Arial"/>
           <w:b w:val="0"/>
@@ -935,6 +926,7 @@
     <w:p>
       <w:pPr>
         <w:spacing w:after="0"/>
+        <w:ind w:left="720"/>
         <w:rPr>
           <w:rFonts w:ascii="Arial" w:hAnsi="Arial" w:cs="Arial"/>
           <w:b w:val="0"/>
@@ -957,6 +949,7 @@
     <w:p>
       <w:pPr>
         <w:spacing w:after="0"/>
+        <w:ind w:left="720"/>
         <w:rPr>
           <w:rFonts w:ascii="Arial" w:hAnsi="Arial" w:cs="Arial"/>
           <w:b w:val="0"/>
@@ -991,25 +984,42 @@
     <w:p>
       <w:pPr>
         <w:spacing w:after="0"/>
-        <w:rPr>
-          <w:rFonts w:ascii="Arial" w:hAnsi="Arial" w:cs="Arial"/>
-          <w:b w:val="0"/>
-          <w:bCs w:val="0"/>
-          <w:smallCaps w:val="0"/>
-          <w:snapToGrid w:val="0"/>
-          <w:u w:val="single"/>
-        </w:rPr>
-      </w:pPr>
-      <w:r>
-        <w:rPr>
-          <w:rFonts w:ascii="Arial" w:hAnsi="Arial" w:cs="Arial"/>
-          <w:b w:val="0"/>
-          <w:bCs w:val="0"/>
-          <w:smallCaps w:val="0"/>
-          <w:snapToGrid w:val="0"/>
-          <w:u w:val="single"/>
-        </w:rPr>
-        <w:t>Pseudo code</w:t>
+        <w:ind w:firstLine="720"/>
+        <w:rPr>
+          <w:rFonts w:ascii="Arial" w:hAnsi="Arial" w:cs="Arial"/>
+          <w:b w:val="0"/>
+          <w:bCs w:val="0"/>
+          <w:smallCaps w:val="0"/>
+          <w:snapToGrid w:val="0"/>
+        </w:rPr>
+      </w:pPr>
+      <w:r>
+        <w:rPr>
+          <w:rFonts w:ascii="Arial" w:hAnsi="Arial" w:cs="Arial"/>
+          <w:b w:val="0"/>
+          <w:bCs w:val="0"/>
+          <w:smallCaps w:val="0"/>
+          <w:snapToGrid w:val="0"/>
+        </w:rPr>
+        <w:pict>
+          <v:shape id="_x0000_i1028" type="#_x0000_t75" style="width:138.55pt;height:126.35pt">
+            <v:imagedata r:id="rId8" o:title=""/>
+          </v:shape>
+        </w:pict>
+      </w:r>
+      <w:r>
+        <w:rPr>
+          <w:rFonts w:ascii="Arial" w:hAnsi="Arial" w:cs="Arial"/>
+          <w:b w:val="0"/>
+          <w:bCs w:val="0"/>
+          <w:smallCaps w:val="0"/>
+          <w:snapToGrid w:val="0"/>
+        </w:rPr>
+        <w:pict>
+          <v:shape id="_x0000_i1029" type="#_x0000_t75" style="width:172.55pt;height:142.65pt">
+            <v:imagedata r:id="rId9" o:title=""/>
+          </v:shape>
+        </w:pict>
       </w:r>
     </w:p>
     <w:p>
@@ -1023,21 +1033,6 @@
           <w:snapToGrid w:val="0"/>
         </w:rPr>
       </w:pPr>
-      <w:r>
-        <w:rPr>
-          <w:rFonts w:ascii="Arial" w:hAnsi="Arial" w:cs="Arial"/>
-          <w:b w:val="0"/>
-          <w:bCs w:val="0"/>
-          <w:smallCaps w:val="0"/>
-          <w:snapToGrid w:val="0"/>
-        </w:rPr>
-        <w:object w:dxaOrig="4619" w:dyaOrig="6601">
-          <v:shape id="_x0000_i1026" type="#_x0000_t75" style="width:171pt;height:244.5pt" o:ole="">
-            <v:imagedata r:id="rId7" o:title=""/>
-          </v:shape>
-          <o:OLEObject Type="Embed" ProgID="Paint.Picture" ShapeID="_x0000_i1026" DrawAspect="Content" ObjectID="_1524310076" r:id="rId8"/>
-        </w:object>
-      </w:r>
     </w:p>
     <w:p>
       <w:pPr>
@@ -1048,30 +1043,625 @@
           <w:bCs w:val="0"/>
           <w:smallCaps w:val="0"/>
           <w:snapToGrid w:val="0"/>
-        </w:rPr>
-      </w:pPr>
+          <w:u w:val="single"/>
+        </w:rPr>
+      </w:pPr>
+      <w:r>
+        <w:rPr>
+          <w:rFonts w:ascii="Arial" w:hAnsi="Arial" w:cs="Arial"/>
+          <w:b w:val="0"/>
+          <w:bCs w:val="0"/>
+          <w:smallCaps w:val="0"/>
+          <w:snapToGrid w:val="0"/>
+          <w:u w:val="single"/>
+        </w:rPr>
+        <w:t>Pseudo code</w:t>
+      </w:r>
     </w:p>
     <w:p>
       <w:pPr>
         <w:spacing w:after="0"/>
-        <w:rPr>
-          <w:rFonts w:ascii="Arial" w:hAnsi="Arial" w:cs="Arial"/>
-          <w:b w:val="0"/>
-          <w:bCs w:val="0"/>
-          <w:smallCaps w:val="0"/>
-          <w:snapToGrid w:val="0"/>
-        </w:rPr>
-      </w:pPr>
-      <w:r>
-        <w:rPr>
-          <w:rFonts w:ascii="Arial" w:hAnsi="Arial" w:cs="Arial"/>
-          <w:b w:val="0"/>
-          <w:bCs w:val="0"/>
-          <w:smallCaps w:val="0"/>
-          <w:snapToGrid w:val="0"/>
-        </w:rPr>
-        <w:t>See more in finalreview.lec8.MySimpleStack.java</w:t>
-      </w:r>
+        <w:ind w:firstLine="720"/>
+        <w:rPr>
+          <w:rFonts w:ascii="Arial" w:hAnsi="Arial" w:cs="Arial"/>
+          <w:b w:val="0"/>
+          <w:bCs w:val="0"/>
+          <w:smallCaps w:val="0"/>
+          <w:snapToGrid w:val="0"/>
+        </w:rPr>
+      </w:pPr>
+      <w:r>
+        <w:rPr>
+          <w:rFonts w:ascii="Arial" w:hAnsi="Arial" w:cs="Arial"/>
+          <w:b w:val="0"/>
+          <w:bCs w:val="0"/>
+          <w:smallCaps w:val="0"/>
+          <w:snapToGrid w:val="0"/>
+        </w:rPr>
+        <w:object w:dxaOrig="4619" w:dyaOrig="6601">
+          <v:shape id="_x0000_i1026" type="#_x0000_t75" style="width:156.25pt;height:223.45pt" o:ole="">
+            <v:imagedata r:id="rId10" o:title=""/>
+          </v:shape>
+          <o:OLEObject Type="Embed" ProgID="PBrush" ShapeID="_x0000_i1026" DrawAspect="Content" ObjectID="_1524374360" r:id="rId11"/>
+        </w:object>
+      </w:r>
+    </w:p>
+    <w:p>
+      <w:pPr>
+        <w:spacing w:after="0"/>
+        <w:rPr>
+          <w:rFonts w:ascii="Arial" w:hAnsi="Arial" w:cs="Arial"/>
+          <w:b w:val="0"/>
+          <w:bCs w:val="0"/>
+          <w:smallCaps w:val="0"/>
+          <w:snapToGrid w:val="0"/>
+          <w:u w:val="single"/>
+        </w:rPr>
+      </w:pPr>
+    </w:p>
+    <w:p>
+      <w:pPr>
+        <w:spacing w:after="0"/>
+        <w:rPr>
+          <w:rFonts w:ascii="Arial" w:hAnsi="Arial" w:cs="Arial"/>
+          <w:b w:val="0"/>
+          <w:bCs w:val="0"/>
+          <w:smallCaps w:val="0"/>
+          <w:snapToGrid w:val="0"/>
+          <w:u w:val="single"/>
+        </w:rPr>
+      </w:pPr>
+      <w:r>
+        <w:rPr>
+          <w:rFonts w:ascii="Arial" w:hAnsi="Arial" w:cs="Arial"/>
+          <w:b w:val="0"/>
+          <w:bCs w:val="0"/>
+          <w:smallCaps w:val="0"/>
+          <w:snapToGrid w:val="0"/>
+          <w:u w:val="single"/>
+        </w:rPr>
+        <w:t>See more</w:t>
+      </w:r>
+    </w:p>
+    <w:p>
+      <w:pPr>
+        <w:spacing w:after="0"/>
+        <w:ind w:firstLine="720"/>
+        <w:rPr>
+          <w:rFonts w:ascii="Arial" w:hAnsi="Arial" w:cs="Arial"/>
+          <w:bCs w:val="0"/>
+          <w:smallCaps w:val="0"/>
+          <w:snapToGrid w:val="0"/>
+        </w:rPr>
+      </w:pPr>
+      <w:r>
+        <w:rPr>
+          <w:rFonts w:ascii="Arial" w:hAnsi="Arial" w:cs="Arial"/>
+          <w:bCs w:val="0"/>
+          <w:smallCaps w:val="0"/>
+          <w:snapToGrid w:val="0"/>
+        </w:rPr>
+        <w:t>lec8.MySimpleStack.java</w:t>
+      </w:r>
+    </w:p>
+    <w:p>
+      <w:pPr>
+        <w:spacing w:after="0"/>
+        <w:ind w:left="720"/>
+        <w:rPr>
+          <w:rFonts w:ascii="Arial" w:hAnsi="Arial" w:cs="Arial"/>
+          <w:b w:val="0"/>
+          <w:bCs w:val="0"/>
+          <w:smallCaps w:val="0"/>
+          <w:snapToGrid w:val="0"/>
+        </w:rPr>
+      </w:pPr>
+      <w:r>
+        <w:rPr>
+          <w:rFonts w:ascii="Arial" w:hAnsi="Arial" w:cs="Arial"/>
+          <w:b w:val="0"/>
+          <w:bCs w:val="0"/>
+          <w:smallCaps w:val="0"/>
+          <w:snapToGrid w:val="0"/>
+        </w:rPr>
+        <w:t>https://www.cs.cmu.edu/~adamchik/15-121/lectures/Stacks%20and%20Queues/Stacks%20and%20Queues.html</w:t>
+      </w:r>
+    </w:p>
+    <w:p>
+      <w:pPr>
+        <w:spacing w:after="0"/>
+        <w:rPr>
+          <w:rFonts w:ascii="Arial" w:hAnsi="Arial" w:cs="Arial"/>
+          <w:bCs w:val="0"/>
+          <w:smallCaps w:val="0"/>
+          <w:snapToGrid w:val="0"/>
+          <w:sz w:val="28"/>
+          <w:szCs w:val="28"/>
+        </w:rPr>
+      </w:pPr>
+      <w:r>
+        <w:rPr>
+          <w:rFonts w:ascii="Arial" w:hAnsi="Arial" w:cs="Arial"/>
+          <w:b w:val="0"/>
+          <w:bCs w:val="0"/>
+          <w:smallCaps w:val="0"/>
+          <w:snapToGrid w:val="0"/>
+        </w:rPr>
+        <w:br w:type="page"/>
+      </w:r>
+      <w:r>
+        <w:rPr>
+          <w:rFonts w:ascii="Arial" w:hAnsi="Arial" w:cs="Arial"/>
+          <w:bCs w:val="0"/>
+          <w:smallCaps w:val="0"/>
+          <w:snapToGrid w:val="0"/>
+          <w:sz w:val="28"/>
+          <w:szCs w:val="28"/>
+        </w:rPr>
+        <w:lastRenderedPageBreak/>
+        <w:t>Queue</w:t>
+      </w:r>
+    </w:p>
+    <w:p>
+      <w:pPr>
+        <w:spacing w:after="0"/>
+        <w:rPr>
+          <w:rFonts w:ascii="Arial" w:hAnsi="Arial" w:cs="Arial"/>
+          <w:b w:val="0"/>
+          <w:bCs w:val="0"/>
+          <w:smallCaps w:val="0"/>
+          <w:snapToGrid w:val="0"/>
+          <w:u w:val="single"/>
+        </w:rPr>
+      </w:pPr>
+      <w:r>
+        <w:rPr>
+          <w:rFonts w:ascii="Arial" w:hAnsi="Arial" w:cs="Arial"/>
+          <w:b w:val="0"/>
+          <w:bCs w:val="0"/>
+          <w:smallCaps w:val="0"/>
+          <w:snapToGrid w:val="0"/>
+          <w:u w:val="single"/>
+        </w:rPr>
+        <w:t>FIFO – First In First Out</w:t>
+      </w:r>
+    </w:p>
+    <w:p>
+      <w:pPr>
+        <w:spacing w:after="0"/>
+        <w:rPr>
+          <w:rFonts w:ascii="Arial" w:hAnsi="Arial" w:cs="Arial"/>
+          <w:b w:val="0"/>
+          <w:bCs w:val="0"/>
+          <w:smallCaps w:val="0"/>
+          <w:snapToGrid w:val="0"/>
+        </w:rPr>
+      </w:pPr>
+      <w:r>
+        <w:rPr>
+          <w:rFonts w:ascii="Arial" w:hAnsi="Arial" w:cs="Arial"/>
+          <w:b w:val="0"/>
+          <w:bCs w:val="0"/>
+          <w:smallCaps w:val="0"/>
+          <w:snapToGrid w:val="0"/>
+        </w:rPr>
+        <w:pict>
+          <v:shape id="_x0000_i1027" type="#_x0000_t75" style="width:163pt;height:147.4pt">
+            <v:imagedata r:id="rId12" o:title=""/>
+          </v:shape>
+        </w:pict>
+      </w:r>
+    </w:p>
+    <w:p>
+      <w:pPr>
+        <w:spacing w:after="0"/>
+        <w:rPr>
+          <w:rFonts w:ascii="Arial" w:hAnsi="Arial" w:cs="Arial"/>
+          <w:b w:val="0"/>
+          <w:bCs w:val="0"/>
+          <w:smallCaps w:val="0"/>
+          <w:snapToGrid w:val="0"/>
+        </w:rPr>
+      </w:pPr>
+      <w:r>
+        <w:rPr>
+          <w:rFonts w:ascii="Arial" w:hAnsi="Arial" w:cs="Arial"/>
+          <w:b w:val="0"/>
+          <w:bCs w:val="0"/>
+          <w:smallCaps w:val="0"/>
+          <w:snapToGrid w:val="0"/>
+        </w:rPr>
+        <w:t>Q [1…12]</w:t>
+      </w:r>
+    </w:p>
+    <w:p>
+      <w:pPr>
+        <w:numPr>
+          <w:ilvl w:val="0"/>
+          <w:numId w:val="19"/>
+        </w:numPr>
+        <w:spacing w:after="0"/>
+        <w:rPr>
+          <w:rFonts w:ascii="Arial" w:hAnsi="Arial" w:cs="Arial"/>
+          <w:b w:val="0"/>
+          <w:bCs w:val="0"/>
+          <w:smallCaps w:val="0"/>
+          <w:snapToGrid w:val="0"/>
+        </w:rPr>
+      </w:pPr>
+      <w:r>
+        <w:rPr>
+          <w:rFonts w:ascii="Arial" w:hAnsi="Arial" w:cs="Arial"/>
+          <w:b w:val="0"/>
+          <w:bCs w:val="0"/>
+          <w:smallCaps w:val="0"/>
+          <w:snapToGrid w:val="0"/>
+        </w:rPr>
+        <w:t>Queue has 5 elements from 7…11</w:t>
+      </w:r>
+    </w:p>
+    <w:p>
+      <w:pPr>
+        <w:numPr>
+          <w:ilvl w:val="0"/>
+          <w:numId w:val="19"/>
+        </w:numPr>
+        <w:spacing w:after="0"/>
+        <w:rPr>
+          <w:rFonts w:ascii="Arial" w:hAnsi="Arial" w:cs="Arial"/>
+          <w:b w:val="0"/>
+          <w:bCs w:val="0"/>
+          <w:smallCaps w:val="0"/>
+          <w:snapToGrid w:val="0"/>
+        </w:rPr>
+      </w:pPr>
+      <w:r>
+        <w:rPr>
+          <w:rFonts w:ascii="Arial" w:hAnsi="Arial" w:cs="Arial"/>
+          <w:b w:val="0"/>
+          <w:bCs w:val="0"/>
+          <w:smallCaps w:val="0"/>
+          <w:snapToGrid w:val="0"/>
+        </w:rPr>
+        <w:t xml:space="preserve">Call enqueuer(17), </w:t>
+      </w:r>
+      <w:r>
+        <w:rPr>
+          <w:rFonts w:ascii="Arial" w:hAnsi="Arial" w:cs="Arial"/>
+          <w:b w:val="0"/>
+          <w:bCs w:val="0"/>
+          <w:smallCaps w:val="0"/>
+          <w:snapToGrid w:val="0"/>
+        </w:rPr>
+        <w:t>enqueuer(</w:t>
+      </w:r>
+      <w:r>
+        <w:rPr>
+          <w:rFonts w:ascii="Arial" w:hAnsi="Arial" w:cs="Arial"/>
+          <w:b w:val="0"/>
+          <w:bCs w:val="0"/>
+          <w:smallCaps w:val="0"/>
+          <w:snapToGrid w:val="0"/>
+        </w:rPr>
+        <w:t>3</w:t>
+      </w:r>
+      <w:r>
+        <w:rPr>
+          <w:rFonts w:ascii="Arial" w:hAnsi="Arial" w:cs="Arial"/>
+          <w:b w:val="0"/>
+          <w:bCs w:val="0"/>
+          <w:smallCaps w:val="0"/>
+          <w:snapToGrid w:val="0"/>
+        </w:rPr>
+        <w:t>)</w:t>
+      </w:r>
+      <w:r>
+        <w:rPr>
+          <w:rFonts w:ascii="Arial" w:hAnsi="Arial" w:cs="Arial"/>
+          <w:b w:val="0"/>
+          <w:bCs w:val="0"/>
+          <w:smallCaps w:val="0"/>
+          <w:snapToGrid w:val="0"/>
+        </w:rPr>
+        <w:t xml:space="preserve"> and </w:t>
+      </w:r>
+      <w:r>
+        <w:rPr>
+          <w:rFonts w:ascii="Arial" w:hAnsi="Arial" w:cs="Arial"/>
+          <w:b w:val="0"/>
+          <w:bCs w:val="0"/>
+          <w:smallCaps w:val="0"/>
+          <w:snapToGrid w:val="0"/>
+        </w:rPr>
+        <w:t>enqueuer(</w:t>
+      </w:r>
+      <w:r>
+        <w:rPr>
+          <w:rFonts w:ascii="Arial" w:hAnsi="Arial" w:cs="Arial"/>
+          <w:b w:val="0"/>
+          <w:bCs w:val="0"/>
+          <w:smallCaps w:val="0"/>
+          <w:snapToGrid w:val="0"/>
+        </w:rPr>
+        <w:t>5</w:t>
+      </w:r>
+      <w:r>
+        <w:rPr>
+          <w:rFonts w:ascii="Arial" w:hAnsi="Arial" w:cs="Arial"/>
+          <w:b w:val="0"/>
+          <w:bCs w:val="0"/>
+          <w:smallCaps w:val="0"/>
+          <w:snapToGrid w:val="0"/>
+        </w:rPr>
+        <w:t>)</w:t>
+      </w:r>
+    </w:p>
+    <w:p>
+      <w:pPr>
+        <w:numPr>
+          <w:ilvl w:val="0"/>
+          <w:numId w:val="19"/>
+        </w:numPr>
+        <w:spacing w:after="0"/>
+        <w:rPr>
+          <w:rFonts w:ascii="Arial" w:hAnsi="Arial" w:cs="Arial"/>
+          <w:b w:val="0"/>
+          <w:bCs w:val="0"/>
+          <w:smallCaps w:val="0"/>
+          <w:snapToGrid w:val="0"/>
+        </w:rPr>
+      </w:pPr>
+      <w:r>
+        <w:rPr>
+          <w:rFonts w:ascii="Arial" w:hAnsi="Arial" w:cs="Arial"/>
+          <w:b w:val="0"/>
+          <w:bCs w:val="0"/>
+          <w:smallCaps w:val="0"/>
+          <w:snapToGrid w:val="0"/>
+        </w:rPr>
+        <w:t>Calls de</w:t>
+      </w:r>
+      <w:r>
+        <w:rPr>
+          <w:rFonts w:ascii="Arial" w:hAnsi="Arial" w:cs="Arial"/>
+          <w:b w:val="0"/>
+          <w:bCs w:val="0"/>
+          <w:smallCaps w:val="0"/>
+          <w:snapToGrid w:val="0"/>
+        </w:rPr>
+        <w:t>q</w:t>
+      </w:r>
+      <w:bookmarkStart w:id="0" w:name="_GoBack"/>
+      <w:bookmarkEnd w:id="0"/>
+      <w:r>
+        <w:rPr>
+          <w:rFonts w:ascii="Arial" w:hAnsi="Arial" w:cs="Arial"/>
+          <w:b w:val="0"/>
+          <w:bCs w:val="0"/>
+          <w:smallCaps w:val="0"/>
+          <w:snapToGrid w:val="0"/>
+        </w:rPr>
+        <w:t>ueue</w:t>
+      </w:r>
+      <w:r>
+        <w:rPr>
+          <w:rFonts w:ascii="Arial" w:hAnsi="Arial" w:cs="Arial"/>
+          <w:b w:val="0"/>
+          <w:bCs w:val="0"/>
+          <w:smallCaps w:val="0"/>
+          <w:snapToGrid w:val="0"/>
+        </w:rPr>
+        <w:t>(Q), returns the value 15 at the head of the queue. New head has value 6</w:t>
+      </w:r>
+      <w:r>
+        <w:rPr>
+          <w:rFonts w:ascii="Arial" w:hAnsi="Arial" w:cs="Arial"/>
+          <w:b w:val="0"/>
+          <w:bCs w:val="0"/>
+          <w:smallCaps w:val="0"/>
+          <w:snapToGrid w:val="0"/>
+        </w:rPr>
+        <w:t xml:space="preserve"> </w:t>
+      </w:r>
+    </w:p>
+    <w:p>
+      <w:pPr>
+        <w:spacing w:after="0"/>
+        <w:ind w:left="360"/>
+        <w:rPr>
+          <w:rFonts w:ascii="Arial" w:hAnsi="Arial" w:cs="Arial"/>
+          <w:b w:val="0"/>
+          <w:bCs w:val="0"/>
+          <w:smallCaps w:val="0"/>
+          <w:snapToGrid w:val="0"/>
+        </w:rPr>
+      </w:pPr>
+      <w:r>
+        <w:rPr>
+          <w:rFonts w:ascii="Arial" w:hAnsi="Arial" w:cs="Arial"/>
+          <w:b w:val="0"/>
+          <w:bCs w:val="0"/>
+          <w:smallCaps w:val="0"/>
+          <w:snapToGrid w:val="0"/>
+        </w:rPr>
+        <w:pict>
+          <v:shape id="_x0000_i1031" type="#_x0000_t75" style="width:220.1pt;height:134.5pt">
+            <v:imagedata r:id="rId13" o:title=""/>
+          </v:shape>
+        </w:pict>
+      </w:r>
+      <w:r>
+        <w:rPr>
+          <w:rFonts w:ascii="Arial" w:hAnsi="Arial" w:cs="Arial"/>
+          <w:b w:val="0"/>
+          <w:bCs w:val="0"/>
+          <w:smallCaps w:val="0"/>
+          <w:snapToGrid w:val="0"/>
+        </w:rPr>
+        <w:pict>
+          <v:shape id="_x0000_i1032" type="#_x0000_t75" style="width:229.6pt;height:151.45pt">
+            <v:imagedata r:id="rId14" o:title=""/>
+          </v:shape>
+        </w:pict>
+      </w:r>
+    </w:p>
+    <w:p>
+      <w:pPr>
+        <w:spacing w:after="0"/>
+        <w:rPr>
+          <w:rFonts w:ascii="Arial" w:hAnsi="Arial" w:cs="Arial"/>
+          <w:b w:val="0"/>
+          <w:bCs w:val="0"/>
+          <w:smallCaps w:val="0"/>
+          <w:snapToGrid w:val="0"/>
+        </w:rPr>
+      </w:pPr>
+    </w:p>
+    <w:p>
+      <w:pPr>
+        <w:spacing w:after="0"/>
+        <w:rPr>
+          <w:rFonts w:ascii="Arial" w:hAnsi="Arial" w:cs="Arial"/>
+          <w:b w:val="0"/>
+          <w:bCs w:val="0"/>
+          <w:smallCaps w:val="0"/>
+          <w:snapToGrid w:val="0"/>
+          <w:u w:val="single"/>
+        </w:rPr>
+      </w:pPr>
+      <w:r>
+        <w:rPr>
+          <w:rFonts w:ascii="Arial" w:hAnsi="Arial" w:cs="Arial"/>
+          <w:b w:val="0"/>
+          <w:bCs w:val="0"/>
+          <w:smallCaps w:val="0"/>
+          <w:snapToGrid w:val="0"/>
+          <w:u w:val="single"/>
+        </w:rPr>
+        <w:t>Pseudo code</w:t>
+      </w:r>
+    </w:p>
+    <w:p>
+      <w:pPr>
+        <w:spacing w:after="0"/>
+        <w:ind w:firstLine="720"/>
+        <w:rPr>
+          <w:rFonts w:ascii="Arial" w:hAnsi="Arial" w:cs="Arial"/>
+          <w:b w:val="0"/>
+          <w:bCs w:val="0"/>
+          <w:smallCaps w:val="0"/>
+          <w:snapToGrid w:val="0"/>
+        </w:rPr>
+      </w:pPr>
+      <w:r>
+        <w:rPr>
+          <w:rFonts w:ascii="Arial" w:hAnsi="Arial" w:cs="Arial"/>
+          <w:b w:val="0"/>
+          <w:bCs w:val="0"/>
+          <w:smallCaps w:val="0"/>
+          <w:snapToGrid w:val="0"/>
+        </w:rPr>
+        <w:pict>
+          <v:shape id="_x0000_i1030" type="#_x0000_t75" style="width:157.6pt;height:141.95pt">
+            <v:imagedata r:id="rId15" o:title=""/>
+          </v:shape>
+        </w:pict>
+      </w:r>
+    </w:p>
+    <w:p>
+      <w:pPr>
+        <w:spacing w:after="0"/>
+        <w:rPr>
+          <w:rFonts w:ascii="Arial" w:hAnsi="Arial" w:cs="Arial"/>
+          <w:b w:val="0"/>
+          <w:bCs w:val="0"/>
+          <w:smallCaps w:val="0"/>
+          <w:snapToGrid w:val="0"/>
+        </w:rPr>
+      </w:pPr>
+    </w:p>
+    <w:p>
+      <w:pPr>
+        <w:spacing w:after="0"/>
+        <w:rPr>
+          <w:rFonts w:ascii="Arial" w:hAnsi="Arial" w:cs="Arial"/>
+          <w:b w:val="0"/>
+          <w:bCs w:val="0"/>
+          <w:smallCaps w:val="0"/>
+          <w:snapToGrid w:val="0"/>
+          <w:u w:val="single"/>
+        </w:rPr>
+      </w:pPr>
+      <w:r>
+        <w:rPr>
+          <w:rFonts w:ascii="Arial" w:hAnsi="Arial" w:cs="Arial"/>
+          <w:b w:val="0"/>
+          <w:bCs w:val="0"/>
+          <w:smallCaps w:val="0"/>
+          <w:snapToGrid w:val="0"/>
+          <w:u w:val="single"/>
+        </w:rPr>
+        <w:t>See more</w:t>
+      </w:r>
+    </w:p>
+    <w:p>
+      <w:pPr>
+        <w:spacing w:after="0"/>
+        <w:ind w:firstLine="720"/>
+        <w:rPr>
+          <w:rFonts w:ascii="Arial" w:hAnsi="Arial" w:cs="Arial"/>
+          <w:bCs w:val="0"/>
+          <w:smallCaps w:val="0"/>
+          <w:snapToGrid w:val="0"/>
+        </w:rPr>
+      </w:pPr>
+      <w:r>
+        <w:rPr>
+          <w:rFonts w:ascii="Arial" w:hAnsi="Arial" w:cs="Arial"/>
+          <w:bCs w:val="0"/>
+          <w:smallCaps w:val="0"/>
+          <w:snapToGrid w:val="0"/>
+        </w:rPr>
+        <w:t>lec8.ArrayQueue.java</w:t>
+      </w:r>
+    </w:p>
+    <w:p>
+      <w:pPr>
+        <w:spacing w:after="0"/>
+        <w:ind w:left="720"/>
+        <w:rPr>
+          <w:rFonts w:ascii="Arial" w:hAnsi="Arial" w:cs="Arial"/>
+          <w:b w:val="0"/>
+          <w:bCs w:val="0"/>
+          <w:smallCaps w:val="0"/>
+          <w:snapToGrid w:val="0"/>
+        </w:rPr>
+      </w:pPr>
+      <w:hyperlink r:id="rId16" w:history="1">
+        <w:r>
+          <w:rPr>
+            <w:rStyle w:val="Hyperlink"/>
+            <w:rFonts w:ascii="Arial" w:hAnsi="Arial" w:cs="Arial"/>
+            <w:b w:val="0"/>
+            <w:bCs w:val="0"/>
+            <w:smallCaps w:val="0"/>
+            <w:snapToGrid w:val="0"/>
+          </w:rPr>
+          <w:t>https://www.cs.cmu.edu/~adamchik/15-121/lectures/Stacks%20and%20Queues/Stacks%20and%20Queues.html</w:t>
+        </w:r>
+      </w:hyperlink>
+    </w:p>
+    <w:p>
+      <w:pPr>
+        <w:spacing w:after="0"/>
+        <w:rPr>
+          <w:rFonts w:ascii="Arial" w:hAnsi="Arial" w:cs="Arial"/>
+          <w:b w:val="0"/>
+          <w:bCs w:val="0"/>
+          <w:smallCaps w:val="0"/>
+          <w:snapToGrid w:val="0"/>
+        </w:rPr>
+      </w:pPr>
     </w:p>
     <w:sectPr>
       <w:pgSz w:w="12240" w:h="15840"/>
@@ -1084,7 +1674,7 @@
 </file>
 
 <file path=word/numbering.xml><?xml version="1.0" encoding="utf-8"?>
-<w:numbering xmlns:ve="http://schemas.openxmlformats.org/markup-compatibility/2006" xmlns:o="urn:schemas-microsoft-com:office:office" xmlns:r="http://schemas.openxmlformats.org/officeDocument/2006/relationships" xmlns:m="http://schemas.openxmlformats.org/officeDocument/2006/math" xmlns:v="urn:schemas-microsoft-com:vml" xmlns:wp="http://schemas.openxmlformats.org/drawingml/2006/wordprocessingDrawing" xmlns:w10="urn:schemas-microsoft-com:office:word" xmlns:w="http://schemas.openxmlformats.org/wordprocessingml/2006/main" xmlns:wne="http://schemas.microsoft.com/office/word/2006/wordml">
+<w:numbering xmlns:wpc="http://schemas.microsoft.com/office/word/2010/wordprocessingCanvas" xmlns:mc="http://schemas.openxmlformats.org/markup-compatibility/2006" xmlns:o="urn:schemas-microsoft-com:office:office" xmlns:r="http://schemas.openxmlformats.org/officeDocument/2006/relationships" xmlns:m="http://schemas.openxmlformats.org/officeDocument/2006/math" xmlns:v="urn:schemas-microsoft-com:vml" xmlns:wp14="http://schemas.microsoft.com/office/word/2010/wordprocessingDrawing" xmlns:wp="http://schemas.openxmlformats.org/drawingml/2006/wordprocessingDrawing" xmlns:w10="urn:schemas-microsoft-com:office:word" xmlns:w="http://schemas.openxmlformats.org/wordprocessingml/2006/main" xmlns:w14="http://schemas.microsoft.com/office/word/2010/wordml" xmlns:wpg="http://schemas.microsoft.com/office/word/2010/wordprocessingGroup" xmlns:wpi="http://schemas.microsoft.com/office/word/2010/wordprocessingInk" xmlns:wne="http://schemas.microsoft.com/office/word/2006/wordml" xmlns:wps="http://schemas.microsoft.com/office/word/2010/wordprocessingShape" mc:Ignorable="w14 wp14">
   <w:abstractNum w:abstractNumId="0">
     <w:nsid w:val="1C297933"/>
     <w:multiLevelType w:val="hybridMultilevel"/>
@@ -4603,6 +5193,95 @@
     </w:lvl>
   </w:abstractNum>
   <w:abstractNum w:abstractNumId="15">
+    <w:nsid w:val="64125E28"/>
+    <w:multiLevelType w:val="hybridMultilevel"/>
+    <w:tmpl w:val="DEDE639E"/>
+    <w:lvl w:ilvl="0" w:tplc="04090017">
+      <w:start w:val="1"/>
+      <w:numFmt w:val="lowerLetter"/>
+      <w:lvlText w:val="%1)"/>
+      <w:lvlJc w:val="left"/>
+      <w:pPr>
+        <w:ind w:left="720" w:hanging="360"/>
+      </w:pPr>
+      <w:rPr>
+        <w:rFonts w:hint="default"/>
+      </w:rPr>
+    </w:lvl>
+    <w:lvl w:ilvl="1" w:tplc="04090019" w:tentative="1">
+      <w:start w:val="1"/>
+      <w:numFmt w:val="lowerLetter"/>
+      <w:lvlText w:val="%2."/>
+      <w:lvlJc w:val="left"/>
+      <w:pPr>
+        <w:ind w:left="1440" w:hanging="360"/>
+      </w:pPr>
+    </w:lvl>
+    <w:lvl w:ilvl="2" w:tplc="0409001B" w:tentative="1">
+      <w:start w:val="1"/>
+      <w:numFmt w:val="lowerRoman"/>
+      <w:lvlText w:val="%3."/>
+      <w:lvlJc w:val="right"/>
+      <w:pPr>
+        <w:ind w:left="2160" w:hanging="180"/>
+      </w:pPr>
+    </w:lvl>
+    <w:lvl w:ilvl="3" w:tplc="0409000F" w:tentative="1">
+      <w:start w:val="1"/>
+      <w:numFmt w:val="decimal"/>
+      <w:lvlText w:val="%4."/>
+      <w:lvlJc w:val="left"/>
+      <w:pPr>
+        <w:ind w:left="2880" w:hanging="360"/>
+      </w:pPr>
+    </w:lvl>
+    <w:lvl w:ilvl="4" w:tplc="04090019" w:tentative="1">
+      <w:start w:val="1"/>
+      <w:numFmt w:val="lowerLetter"/>
+      <w:lvlText w:val="%5."/>
+      <w:lvlJc w:val="left"/>
+      <w:pPr>
+        <w:ind w:left="3600" w:hanging="360"/>
+      </w:pPr>
+    </w:lvl>
+    <w:lvl w:ilvl="5" w:tplc="0409001B" w:tentative="1">
+      <w:start w:val="1"/>
+      <w:numFmt w:val="lowerRoman"/>
+      <w:lvlText w:val="%6."/>
+      <w:lvlJc w:val="right"/>
+      <w:pPr>
+        <w:ind w:left="4320" w:hanging="180"/>
+      </w:pPr>
+    </w:lvl>
+    <w:lvl w:ilvl="6" w:tplc="0409000F" w:tentative="1">
+      <w:start w:val="1"/>
+      <w:numFmt w:val="decimal"/>
+      <w:lvlText w:val="%7."/>
+      <w:lvlJc w:val="left"/>
+      <w:pPr>
+        <w:ind w:left="5040" w:hanging="360"/>
+      </w:pPr>
+    </w:lvl>
+    <w:lvl w:ilvl="7" w:tplc="04090019" w:tentative="1">
+      <w:start w:val="1"/>
+      <w:numFmt w:val="lowerLetter"/>
+      <w:lvlText w:val="%8."/>
+      <w:lvlJc w:val="left"/>
+      <w:pPr>
+        <w:ind w:left="5760" w:hanging="360"/>
+      </w:pPr>
+    </w:lvl>
+    <w:lvl w:ilvl="8" w:tplc="0409001B" w:tentative="1">
+      <w:start w:val="1"/>
+      <w:numFmt w:val="lowerRoman"/>
+      <w:lvlText w:val="%9."/>
+      <w:lvlJc w:val="right"/>
+      <w:pPr>
+        <w:ind w:left="6480" w:hanging="180"/>
+      </w:pPr>
+    </w:lvl>
+  </w:abstractNum>
+  <w:abstractNum w:abstractNumId="16">
     <w:nsid w:val="660C3571"/>
     <w:multiLevelType w:val="hybridMultilevel"/>
     <w:tmpl w:val="B82AC940"/>
@@ -4832,7 +5511,7 @@
       </w:rPr>
     </w:lvl>
   </w:abstractNum>
-  <w:abstractNum w:abstractNumId="16">
+  <w:abstractNum w:abstractNumId="17">
     <w:nsid w:val="689207B1"/>
     <w:multiLevelType w:val="hybridMultilevel"/>
     <w:tmpl w:val="09DA6B4A"/>
@@ -5062,7 +5741,7 @@
       </w:rPr>
     </w:lvl>
   </w:abstractNum>
-  <w:abstractNum w:abstractNumId="17">
+  <w:abstractNum w:abstractNumId="18">
     <w:nsid w:val="6DDC5F0E"/>
     <w:multiLevelType w:val="hybridMultilevel"/>
     <w:tmpl w:val="3C448900"/>
@@ -5308,13 +5987,13 @@
     <w:abstractNumId w:val="6"/>
   </w:num>
   <w:num w:numId="6">
-    <w:abstractNumId w:val="16"/>
+    <w:abstractNumId w:val="17"/>
   </w:num>
   <w:num w:numId="7">
-    <w:abstractNumId w:val="17"/>
+    <w:abstractNumId w:val="18"/>
   </w:num>
   <w:num w:numId="8">
-    <w:abstractNumId w:val="15"/>
+    <w:abstractNumId w:val="16"/>
   </w:num>
   <w:num w:numId="9">
     <w:abstractNumId w:val="4"/>
@@ -5346,17 +6025,18 @@
   <w:num w:numId="18">
     <w:abstractNumId w:val="14"/>
   </w:num>
+  <w:num w:numId="19">
+    <w:abstractNumId w:val="15"/>
+  </w:num>
 </w:numbering>
 </file>
 
 <file path=word/styles.xml><?xml version="1.0" encoding="utf-8"?>
-<w:styles xmlns:r="http://schemas.openxmlformats.org/officeDocument/2006/relationships" xmlns:w="http://schemas.openxmlformats.org/wordprocessingml/2006/main">
+<w:styles xmlns:mc="http://schemas.openxmlformats.org/markup-compatibility/2006" xmlns:r="http://schemas.openxmlformats.org/officeDocument/2006/relationships" xmlns:w="http://schemas.openxmlformats.org/wordprocessingml/2006/main" xmlns:w14="http://schemas.microsoft.com/office/word/2010/wordml" mc:Ignorable="w14">
   <w:docDefaults>
     <w:rPrDefault>
       <w:rPr>
-        <w:rFonts w:asciiTheme="minorHAnsi" w:eastAsiaTheme="minorEastAsia" w:hAnsiTheme="minorHAnsi" w:cstheme="minorBidi"/>
-        <w:sz w:val="22"/>
-        <w:szCs w:val="22"/>
+        <w:rFonts w:ascii="Calibri" w:eastAsia="Times New Roman" w:hAnsi="Calibri" w:cs="Times New Roman"/>
         <w:lang w:val="en-US" w:eastAsia="en-US" w:bidi="ar-SA"/>
       </w:rPr>
     </w:rPrDefault>
@@ -5510,22 +6190,25 @@
       <w:spacing w:after="200" w:line="276" w:lineRule="auto"/>
     </w:pPr>
     <w:rPr>
-      <w:rFonts w:ascii="Calibri" w:hAnsi="Calibri" w:cs="Calibri"/>
+      <w:rFonts w:cs="Calibri"/>
       <w:b/>
       <w:bCs/>
       <w:smallCaps/>
+      <w:sz w:val="22"/>
+      <w:szCs w:val="22"/>
     </w:rPr>
   </w:style>
   <w:style w:type="character" w:default="1" w:styleId="DefaultParagraphFont">
     <w:name w:val="Default Paragraph Font"/>
-    <w:uiPriority w:val="99"/>
+    <w:uiPriority w:val="1"/>
+    <w:semiHidden/>
+    <w:unhideWhenUsed/>
   </w:style>
   <w:style w:type="table" w:default="1" w:styleId="TableNormal">
     <w:name w:val="Normal Table"/>
     <w:uiPriority w:val="99"/>
     <w:semiHidden/>
     <w:unhideWhenUsed/>
-    <w:qFormat/>
     <w:tblPr>
       <w:tblInd w:w="0" w:type="dxa"/>
       <w:tblCellMar>
@@ -5559,7 +6242,7 @@
       <w:spacing w:before="100" w:beforeAutospacing="1" w:after="100" w:afterAutospacing="1" w:line="240" w:lineRule="auto"/>
     </w:pPr>
     <w:rPr>
-      <w:rFonts w:cstheme="minorBidi"/>
+      <w:rFonts w:cs="Times New Roman"/>
       <w:b w:val="0"/>
       <w:bCs w:val="0"/>
       <w:smallCaps w:val="0"/>
@@ -5587,7 +6270,6 @@
   </w:style>
   <w:style w:type="character" w:customStyle="1" w:styleId="BalloonTextChar">
     <w:name w:val="Balloon Text Char"/>
-    <w:basedOn w:val="DefaultParagraphFont"/>
     <w:link w:val="BalloonText"/>
     <w:uiPriority w:val="99"/>
     <w:rPr>
@@ -5599,6 +6281,206 @@
       <w:sz w:val="16"/>
       <w:szCs w:val="16"/>
     </w:rPr>
+  </w:style>
+  <w:style w:type="character" w:styleId="Hyperlink">
+    <w:name w:val="Hyperlink"/>
+    <w:uiPriority w:val="99"/>
+    <w:unhideWhenUsed/>
+    <w:rsid w:val="005E7825"/>
+    <w:rPr>
+      <w:color w:val="0000FF"/>
+      <w:u w:val="single"/>
+    </w:rPr>
+  </w:style>
+</w:styles>
+</file>
+
+<file path=word/stylesWithEffects.xml><?xml version="1.0" encoding="utf-8"?>
+<w:styles xmlns:wpc="http://schemas.microsoft.com/office/word/2010/wordprocessingCanvas" xmlns:mc="http://schemas.openxmlformats.org/markup-compatibility/2006" xmlns:o="urn:schemas-microsoft-com:office:office" xmlns:r="http://schemas.openxmlformats.org/officeDocument/2006/relationships" xmlns:m="http://schemas.openxmlformats.org/officeDocument/2006/math" xmlns:v="urn:schemas-microsoft-com:vml" xmlns:wp14="http://schemas.microsoft.com/office/word/2010/wordprocessingDrawing" xmlns:wp="http://schemas.openxmlformats.org/drawingml/2006/wordprocessingDrawing" xmlns:w10="urn:schemas-microsoft-com:office:word" xmlns:w="http://schemas.openxmlformats.org/wordprocessingml/2006/main" xmlns:w14="http://schemas.microsoft.com/office/word/2010/wordml" xmlns:wpg="http://schemas.microsoft.com/office/word/2010/wordprocessingGroup" xmlns:wpi="http://schemas.microsoft.com/office/word/2010/wordprocessingInk" xmlns:wne="http://schemas.microsoft.com/office/word/2006/wordml" xmlns:wps="http://schemas.microsoft.com/office/word/2010/wordprocessingShape" mc:Ignorable="w14 wp14">
+  <w:docDefaults>
+    <w:rPrDefault>
+      <w:rPr>
+        <w:rFonts w:asciiTheme="minorHAnsi" w:eastAsiaTheme="minorEastAsia" w:hAnsiTheme="minorHAnsi" w:cstheme="minorBidi"/>
+        <w:sz w:val="22"/>
+        <w:szCs w:val="22"/>
+        <w:lang w:val="en-US" w:eastAsia="en-US" w:bidi="ar-SA"/>
+      </w:rPr>
+    </w:rPrDefault>
+    <w:pPrDefault>
+      <w:pPr>
+        <w:spacing w:after="200" w:line="276" w:lineRule="auto"/>
+      </w:pPr>
+    </w:pPrDefault>
+  </w:docDefaults>
+  <w:latentStyles w:defLockedState="0" w:defUIPriority="99" w:defSemiHidden="1" w:defUnhideWhenUsed="1" w:defQFormat="0" w:count="267">
+    <w:lsdException w:name="Normal" w:semiHidden="0" w:uiPriority="0" w:unhideWhenUsed="0" w:qFormat="1"/>
+    <w:lsdException w:name="heading 1" w:semiHidden="0" w:uiPriority="9" w:unhideWhenUsed="0" w:qFormat="1"/>
+    <w:lsdException w:name="heading 2" w:uiPriority="9" w:qFormat="1"/>
+    <w:lsdException w:name="heading 3" w:uiPriority="9" w:qFormat="1"/>
+    <w:lsdException w:name="heading 4" w:uiPriority="9" w:qFormat="1"/>
+    <w:lsdException w:name="heading 5" w:uiPriority="9" w:qFormat="1"/>
+    <w:lsdException w:name="heading 6" w:uiPriority="9" w:qFormat="1"/>
+    <w:lsdException w:name="heading 7" w:uiPriority="9" w:qFormat="1"/>
+    <w:lsdException w:name="heading 8" w:uiPriority="9" w:qFormat="1"/>
+    <w:lsdException w:name="heading 9" w:uiPriority="9" w:qFormat="1"/>
+    <w:lsdException w:name="toc 1" w:uiPriority="39"/>
+    <w:lsdException w:name="toc 2" w:uiPriority="39"/>
+    <w:lsdException w:name="toc 3" w:uiPriority="39"/>
+    <w:lsdException w:name="toc 4" w:uiPriority="39"/>
+    <w:lsdException w:name="toc 5" w:uiPriority="39"/>
+    <w:lsdException w:name="toc 6" w:uiPriority="39"/>
+    <w:lsdException w:name="toc 7" w:uiPriority="39"/>
+    <w:lsdException w:name="toc 8" w:uiPriority="39"/>
+    <w:lsdException w:name="toc 9" w:uiPriority="39"/>
+    <w:lsdException w:name="caption" w:uiPriority="35" w:qFormat="1"/>
+    <w:lsdException w:name="Title" w:semiHidden="0" w:uiPriority="10" w:unhideWhenUsed="0" w:qFormat="1"/>
+    <w:lsdException w:name="Default Paragraph Font" w:uiPriority="1"/>
+    <w:lsdException w:name="Subtitle" w:semiHidden="0" w:uiPriority="11" w:unhideWhenUsed="0" w:qFormat="1"/>
+    <w:lsdException w:name="Strong" w:semiHidden="0" w:uiPriority="22" w:unhideWhenUsed="0" w:qFormat="1"/>
+    <w:lsdException w:name="Emphasis" w:semiHidden="0" w:uiPriority="20" w:unhideWhenUsed="0" w:qFormat="1"/>
+    <w:lsdException w:name="Table Grid" w:semiHidden="0" w:uiPriority="59" w:unhideWhenUsed="0"/>
+    <w:lsdException w:name="Placeholder Text" w:unhideWhenUsed="0"/>
+    <w:lsdException w:name="No Spacing" w:semiHidden="0" w:uiPriority="1" w:unhideWhenUsed="0" w:qFormat="1"/>
+    <w:lsdException w:name="Light Shading" w:semiHidden="0" w:uiPriority="60" w:unhideWhenUsed="0"/>
+    <w:lsdException w:name="Light List" w:semiHidden="0" w:uiPriority="61" w:unhideWhenUsed="0"/>
+    <w:lsdException w:name="Light Grid" w:semiHidden="0" w:uiPriority="62" w:unhideWhenUsed="0"/>
+    <w:lsdException w:name="Medium Shading 1" w:semiHidden="0" w:uiPriority="63" w:unhideWhenUsed="0"/>
+    <w:lsdException w:name="Medium Shading 2" w:semiHidden="0" w:uiPriority="64" w:unhideWhenUsed="0"/>
+    <w:lsdException w:name="Medium List 1" w:semiHidden="0" w:uiPriority="65" w:unhideWhenUsed="0"/>
+    <w:lsdException w:name="Medium List 2" w:semiHidden="0" w:uiPriority="66" w:unhideWhenUsed="0"/>
+    <w:lsdException w:name="Medium Grid 1" w:semiHidden="0" w:uiPriority="67" w:unhideWhenUsed="0"/>
+    <w:lsdException w:name="Medium Grid 2" w:semiHidden="0" w:uiPriority="68" w:unhideWhenUsed="0"/>
+    <w:lsdException w:name="Medium Grid 3" w:semiHidden="0" w:uiPriority="69" w:unhideWhenUsed="0"/>
+    <w:lsdException w:name="Dark List" w:semiHidden="0" w:uiPriority="70" w:unhideWhenUsed="0"/>
+    <w:lsdException w:name="Colorful Shading" w:semiHidden="0" w:uiPriority="71" w:unhideWhenUsed="0"/>
+    <w:lsdException w:name="Colorful List" w:semiHidden="0" w:uiPriority="72" w:unhideWhenUsed="0"/>
+    <w:lsdException w:name="Colorful Grid" w:semiHidden="0" w:uiPriority="73" w:unhideWhenUsed="0"/>
+    <w:lsdException w:name="Light Shading Accent 1" w:semiHidden="0" w:uiPriority="60" w:unhideWhenUsed="0"/>
+    <w:lsdException w:name="Light List Accent 1" w:semiHidden="0" w:uiPriority="61" w:unhideWhenUsed="0"/>
+    <w:lsdException w:name="Light Grid Accent 1" w:semiHidden="0" w:uiPriority="62" w:unhideWhenUsed="0"/>
+    <w:lsdException w:name="Medium Shading 1 Accent 1" w:semiHidden="0" w:uiPriority="63" w:unhideWhenUsed="0"/>
+    <w:lsdException w:name="Medium Shading 2 Accent 1" w:semiHidden="0" w:uiPriority="64" w:unhideWhenUsed="0"/>
+    <w:lsdException w:name="Medium List 1 Accent 1" w:semiHidden="0" w:uiPriority="65" w:unhideWhenUsed="0"/>
+    <w:lsdException w:name="Revision" w:unhideWhenUsed="0"/>
+    <w:lsdException w:name="List Paragraph" w:semiHidden="0" w:uiPriority="34" w:unhideWhenUsed="0" w:qFormat="1"/>
+    <w:lsdException w:name="Quote" w:semiHidden="0" w:uiPriority="29" w:unhideWhenUsed="0" w:qFormat="1"/>
+    <w:lsdException w:name="Intense Quote" w:semiHidden="0" w:uiPriority="30" w:unhideWhenUsed="0" w:qFormat="1"/>
+    <w:lsdException w:name="Medium List 2 Accent 1" w:semiHidden="0" w:uiPriority="66" w:unhideWhenUsed="0"/>
+    <w:lsdException w:name="Medium Grid 1 Accent 1" w:semiHidden="0" w:uiPriority="67" w:unhideWhenUsed="0"/>
+    <w:lsdException w:name="Medium Grid 2 Accent 1" w:semiHidden="0" w:uiPriority="68" w:unhideWhenUsed="0"/>
+    <w:lsdException w:name="Medium Grid 3 Accent 1" w:semiHidden="0" w:uiPriority="69" w:unhideWhenUsed="0"/>
+    <w:lsdException w:name="Dark List Accent 1" w:semiHidden="0" w:uiPriority="70" w:unhideWhenUsed="0"/>
+    <w:lsdException w:name="Colorful Shading Accent 1" w:semiHidden="0" w:uiPriority="71" w:unhideWhenUsed="0"/>
+    <w:lsdException w:name="Colorful List Accent 1" w:semiHidden="0" w:uiPriority="72" w:unhideWhenUsed="0"/>
+    <w:lsdException w:name="Colorful Grid Accent 1" w:semiHidden="0" w:uiPriority="73" w:unhideWhenUsed="0"/>
+    <w:lsdException w:name="Light Shading Accent 2" w:semiHidden="0" w:uiPriority="60" w:unhideWhenUsed="0"/>
+    <w:lsdException w:name="Light List Accent 2" w:semiHidden="0" w:uiPriority="61" w:unhideWhenUsed="0"/>
+    <w:lsdException w:name="Light Grid Accent 2" w:semiHidden="0" w:uiPriority="62" w:unhideWhenUsed="0"/>
+    <w:lsdException w:name="Medium Shading 1 Accent 2" w:semiHidden="0" w:uiPriority="63" w:unhideWhenUsed="0"/>
+    <w:lsdException w:name="Medium Shading 2 Accent 2" w:semiHidden="0" w:uiPriority="64" w:unhideWhenUsed="0"/>
+    <w:lsdException w:name="Medium List 1 Accent 2" w:semiHidden="0" w:uiPriority="65" w:unhideWhenUsed="0"/>
+    <w:lsdException w:name="Medium List 2 Accent 2" w:semiHidden="0" w:uiPriority="66" w:unhideWhenUsed="0"/>
+    <w:lsdException w:name="Medium Grid 1 Accent 2" w:semiHidden="0" w:uiPriority="67" w:unhideWhenUsed="0"/>
+    <w:lsdException w:name="Medium Grid 2 Accent 2" w:semiHidden="0" w:uiPriority="68" w:unhideWhenUsed="0"/>
+    <w:lsdException w:name="Medium Grid 3 Accent 2" w:semiHidden="0" w:uiPriority="69" w:unhideWhenUsed="0"/>
+    <w:lsdException w:name="Dark List Accent 2" w:semiHidden="0" w:uiPriority="70" w:unhideWhenUsed="0"/>
+    <w:lsdException w:name="Colorful Shading Accent 2" w:semiHidden="0" w:uiPriority="71" w:unhideWhenUsed="0"/>
+    <w:lsdException w:name="Colorful List Accent 2" w:semiHidden="0" w:uiPriority="72" w:unhideWhenUsed="0"/>
+    <w:lsdException w:name="Colorful Grid Accent 2" w:semiHidden="0" w:uiPriority="73" w:unhideWhenUsed="0"/>
+    <w:lsdException w:name="Light Shading Accent 3" w:semiHidden="0" w:uiPriority="60" w:unhideWhenUsed="0"/>
+    <w:lsdException w:name="Light List Accent 3" w:semiHidden="0" w:uiPriority="61" w:unhideWhenUsed="0"/>
+    <w:lsdException w:name="Light Grid Accent 3" w:semiHidden="0" w:uiPriority="62" w:unhideWhenUsed="0"/>
+    <w:lsdException w:name="Medium Shading 1 Accent 3" w:semiHidden="0" w:uiPriority="63" w:unhideWhenUsed="0"/>
+    <w:lsdException w:name="Medium Shading 2 Accent 3" w:semiHidden="0" w:uiPriority="64" w:unhideWhenUsed="0"/>
+    <w:lsdException w:name="Medium List 1 Accent 3" w:semiHidden="0" w:uiPriority="65" w:unhideWhenUsed="0"/>
+    <w:lsdException w:name="Medium List 2 Accent 3" w:semiHidden="0" w:uiPriority="66" w:unhideWhenUsed="0"/>
+    <w:lsdException w:name="Medium Grid 1 Accent 3" w:semiHidden="0" w:uiPriority="67" w:unhideWhenUsed="0"/>
+    <w:lsdException w:name="Medium Grid 2 Accent 3" w:semiHidden="0" w:uiPriority="68" w:unhideWhenUsed="0"/>
+    <w:lsdException w:name="Medium Grid 3 Accent 3" w:semiHidden="0" w:uiPriority="69" w:unhideWhenUsed="0"/>
+    <w:lsdException w:name="Dark List Accent 3" w:semiHidden="0" w:uiPriority="70" w:unhideWhenUsed="0"/>
+    <w:lsdException w:name="Colorful Shading Accent 3" w:semiHidden="0" w:uiPriority="71" w:unhideWhenUsed="0"/>
+    <w:lsdException w:name="Colorful List Accent 3" w:semiHidden="0" w:uiPriority="72" w:unhideWhenUsed="0"/>
+    <w:lsdException w:name="Colorful Grid Accent 3" w:semiHidden="0" w:uiPriority="73" w:unhideWhenUsed="0"/>
+    <w:lsdException w:name="Light Shading Accent 4" w:semiHidden="0" w:uiPriority="60" w:unhideWhenUsed="0"/>
+    <w:lsdException w:name="Light List Accent 4" w:semiHidden="0" w:uiPriority="61" w:unhideWhenUsed="0"/>
+    <w:lsdException w:name="Light Grid Accent 4" w:semiHidden="0" w:uiPriority="62" w:unhideWhenUsed="0"/>
+    <w:lsdException w:name="Medium Shading 1 Accent 4" w:semiHidden="0" w:uiPriority="63" w:unhideWhenUsed="0"/>
+    <w:lsdException w:name="Medium Shading 2 Accent 4" w:semiHidden="0" w:uiPriority="64" w:unhideWhenUsed="0"/>
+    <w:lsdException w:name="Medium List 1 Accent 4" w:semiHidden="0" w:uiPriority="65" w:unhideWhenUsed="0"/>
+    <w:lsdException w:name="Medium List 2 Accent 4" w:semiHidden="0" w:uiPriority="66" w:unhideWhenUsed="0"/>
+    <w:lsdException w:name="Medium Grid 1 Accent 4" w:semiHidden="0" w:uiPriority="67" w:unhideWhenUsed="0"/>
+    <w:lsdException w:name="Medium Grid 2 Accent 4" w:semiHidden="0" w:uiPriority="68" w:unhideWhenUsed="0"/>
+    <w:lsdException w:name="Medium Grid 3 Accent 4" w:semiHidden="0" w:uiPriority="69" w:unhideWhenUsed="0"/>
+    <w:lsdException w:name="Dark List Accent 4" w:semiHidden="0" w:uiPriority="70" w:unhideWhenUsed="0"/>
+    <w:lsdException w:name="Colorful Shading Accent 4" w:semiHidden="0" w:uiPriority="71" w:unhideWhenUsed="0"/>
+    <w:lsdException w:name="Colorful List Accent 4" w:semiHidden="0" w:uiPriority="72" w:unhideWhenUsed="0"/>
+    <w:lsdException w:name="Colorful Grid Accent 4" w:semiHidden="0" w:uiPriority="73" w:unhideWhenUsed="0"/>
+    <w:lsdException w:name="Light Shading Accent 5" w:semiHidden="0" w:uiPriority="60" w:unhideWhenUsed="0"/>
+    <w:lsdException w:name="Light List Accent 5" w:semiHidden="0" w:uiPriority="61" w:unhideWhenUsed="0"/>
+    <w:lsdException w:name="Light Grid Accent 5" w:semiHidden="0" w:uiPriority="62" w:unhideWhenUsed="0"/>
+    <w:lsdException w:name="Medium Shading 1 Accent 5" w:semiHidden="0" w:uiPriority="63" w:unhideWhenUsed="0"/>
+    <w:lsdException w:name="Medium Shading 2 Accent 5" w:semiHidden="0" w:uiPriority="64" w:unhideWhenUsed="0"/>
+    <w:lsdException w:name="Medium List 1 Accent 5" w:semiHidden="0" w:uiPriority="65" w:unhideWhenUsed="0"/>
+    <w:lsdException w:name="Medium List 2 Accent 5" w:semiHidden="0" w:uiPriority="66" w:unhideWhenUsed="0"/>
+    <w:lsdException w:name="Medium Grid 1 Accent 5" w:semiHidden="0" w:uiPriority="67" w:unhideWhenUsed="0"/>
+    <w:lsdException w:name="Medium Grid 2 Accent 5" w:semiHidden="0" w:uiPriority="68" w:unhideWhenUsed="0"/>
+    <w:lsdException w:name="Medium Grid 3 Accent 5" w:semiHidden="0" w:uiPriority="69" w:unhideWhenUsed="0"/>
+    <w:lsdException w:name="Dark List Accent 5" w:semiHidden="0" w:uiPriority="70" w:unhideWhenUsed="0"/>
+    <w:lsdException w:name="Colorful Shading Accent 5" w:semiHidden="0" w:uiPriority="71" w:unhideWhenUsed="0"/>
+    <w:lsdException w:name="Colorful List Accent 5" w:semiHidden="0" w:uiPriority="72" w:unhideWhenUsed="0"/>
+    <w:lsdException w:name="Colorful Grid Accent 5" w:semiHidden="0" w:uiPriority="73" w:unhideWhenUsed="0"/>
+    <w:lsdException w:name="Light Shading Accent 6" w:semiHidden="0" w:uiPriority="60" w:unhideWhenUsed="0"/>
+    <w:lsdException w:name="Light List Accent 6" w:semiHidden="0" w:uiPriority="61" w:unhideWhenUsed="0"/>
+    <w:lsdException w:name="Light Grid Accent 6" w:semiHidden="0" w:uiPriority="62" w:unhideWhenUsed="0"/>
+    <w:lsdException w:name="Medium Shading 1 Accent 6" w:semiHidden="0" w:uiPriority="63" w:unhideWhenUsed="0"/>
+    <w:lsdException w:name="Medium Shading 2 Accent 6" w:semiHidden="0" w:uiPriority="64" w:unhideWhenUsed="0"/>
+    <w:lsdException w:name="Medium List 1 Accent 6" w:semiHidden="0" w:uiPriority="65" w:unhideWhenUsed="0"/>
+    <w:lsdException w:name="Medium List 2 Accent 6" w:semiHidden="0" w:uiPriority="66" w:unhideWhenUsed="0"/>
+    <w:lsdException w:name="Medium Grid 1 Accent 6" w:semiHidden="0" w:uiPriority="67" w:unhideWhenUsed="0"/>
+    <w:lsdException w:name="Medium Grid 2 Accent 6" w:semiHidden="0" w:uiPriority="68" w:unhideWhenUsed="0"/>
+    <w:lsdException w:name="Medium Grid 3 Accent 6" w:semiHidden="0" w:uiPriority="69" w:unhideWhenUsed="0"/>
+    <w:lsdException w:name="Dark List Accent 6" w:semiHidden="0" w:uiPriority="70" w:unhideWhenUsed="0"/>
+    <w:lsdException w:name="Colorful Shading Accent 6" w:semiHidden="0" w:uiPriority="71" w:unhideWhenUsed="0"/>
+    <w:lsdException w:name="Colorful List Accent 6" w:semiHidden="0" w:uiPriority="72" w:unhideWhenUsed="0"/>
+    <w:lsdException w:name="Colorful Grid Accent 6" w:semiHidden="0" w:uiPriority="73" w:unhideWhenUsed="0"/>
+    <w:lsdException w:name="Subtle Emphasis" w:semiHidden="0" w:uiPriority="19" w:unhideWhenUsed="0" w:qFormat="1"/>
+    <w:lsdException w:name="Intense Emphasis" w:semiHidden="0" w:uiPriority="21" w:unhideWhenUsed="0" w:qFormat="1"/>
+    <w:lsdException w:name="Subtle Reference" w:semiHidden="0" w:uiPriority="31" w:unhideWhenUsed="0" w:qFormat="1"/>
+    <w:lsdException w:name="Intense Reference" w:semiHidden="0" w:uiPriority="32" w:unhideWhenUsed="0" w:qFormat="1"/>
+    <w:lsdException w:name="Book Title" w:semiHidden="0" w:uiPriority="33" w:unhideWhenUsed="0" w:qFormat="1"/>
+    <w:lsdException w:name="Bibliography" w:uiPriority="37"/>
+    <w:lsdException w:name="TOC Heading" w:uiPriority="39" w:qFormat="1"/>
+  </w:latentStyles>
+  <w:style w:type="paragraph" w:default="1" w:styleId="Normal">
+    <w:name w:val="Normal"/>
+    <w:qFormat/>
+  </w:style>
+  <w:style w:type="character" w:default="1" w:styleId="DefaultParagraphFont">
+    <w:name w:val="Default Paragraph Font"/>
+    <w:uiPriority w:val="1"/>
+    <w:semiHidden/>
+    <w:unhideWhenUsed/>
+  </w:style>
+  <w:style w:type="table" w:default="1" w:styleId="TableNormal">
+    <w:name w:val="Normal Table"/>
+    <w:uiPriority w:val="99"/>
+    <w:semiHidden/>
+    <w:unhideWhenUsed/>
+    <w:tblPr>
+      <w:tblInd w:w="0" w:type="dxa"/>
+      <w:tblCellMar>
+        <w:top w:w="0" w:type="dxa"/>
+        <w:left w:w="108" w:type="dxa"/>
+        <w:bottom w:w="0" w:type="dxa"/>
+        <w:right w:w="108" w:type="dxa"/>
+      </w:tblCellMar>
+    </w:tblPr>
+  </w:style>
+  <w:style w:type="numbering" w:default="1" w:styleId="NoList">
+    <w:name w:val="No List"/>
+    <w:uiPriority w:val="99"/>
+    <w:semiHidden/>
+    <w:unhideWhenUsed/>
   </w:style>
 </w:styles>
 </file>

</xml_diff>

<commit_message>
Final Review for Krasal
</commit_message>
<xml_diff>
--- a/my-review/final-review/final-review.docx
+++ b/my-review/final-review/final-review.docx
@@ -916,10 +916,10 @@
           <w:snapToGrid w:val="0"/>
         </w:rPr>
         <w:object w:dxaOrig="11744" w:dyaOrig="2400">
-          <v:shape id="_x0000_i1025" type="#_x0000_t75" style="width:352.55pt;height:1in" o:ole="">
+          <v:shape id="_x0000_i1025" type="#_x0000_t75" style="width:352.5pt;height:1in" o:ole="">
             <v:imagedata r:id="rId6" o:title=""/>
           </v:shape>
-          <o:OLEObject Type="Embed" ProgID="PBrush" ShapeID="_x0000_i1025" DrawAspect="Content" ObjectID="_1524896499" r:id="rId7"/>
+          <o:OLEObject Type="Embed" ProgID="PBrush" ShapeID="_x0000_i1025" DrawAspect="Content" ObjectID="_1524910773" r:id="rId7"/>
         </w:object>
       </w:r>
     </w:p>
@@ -1025,7 +1025,7 @@
           <w:snapToGrid w:val="0"/>
         </w:rPr>
         <w:pict>
-          <v:shape id="_x0000_i1026" type="#_x0000_t75" style="width:133.15pt;height:123.6pt">
+          <v:shape id="_x0000_i1026" type="#_x0000_t75" style="width:133.5pt;height:123.75pt">
             <v:imagedata r:id="rId8" o:title=""/>
           </v:shape>
         </w:pict>
@@ -1039,7 +1039,7 @@
           <w:snapToGrid w:val="0"/>
         </w:rPr>
         <w:pict>
-          <v:shape id="_x0000_i1027" type="#_x0000_t75" style="width:167.75pt;height:141.95pt">
+          <v:shape id="_x0000_i1027" type="#_x0000_t75" style="width:168pt;height:141.75pt">
             <v:imagedata r:id="rId9" o:title=""/>
           </v:shape>
         </w:pict>
@@ -1102,10 +1102,10 @@
           <w:snapToGrid w:val="0"/>
         </w:rPr>
         <w:object w:dxaOrig="4619" w:dyaOrig="6601">
-          <v:shape id="_x0000_i1028" type="#_x0000_t75" style="width:150.1pt;height:221.45pt" o:ole="">
+          <v:shape id="_x0000_i1028" type="#_x0000_t75" style="width:150pt;height:221.25pt" o:ole="">
             <v:imagedata r:id="rId10" o:title=""/>
           </v:shape>
-          <o:OLEObject Type="Embed" ProgID="PBrush" ShapeID="_x0000_i1028" DrawAspect="Content" ObjectID="_1524896500" r:id="rId11"/>
+          <o:OLEObject Type="Embed" ProgID="PBrush" ShapeID="_x0000_i1028" DrawAspect="Content" ObjectID="_1524910774" r:id="rId11"/>
         </w:object>
       </w:r>
     </w:p>
@@ -1281,7 +1281,7 @@
           <w:snapToGrid w:val="0"/>
         </w:rPr>
         <w:pict>
-          <v:shape id="_x0000_i1029" type="#_x0000_t75" style="width:156.9pt;height:146.7pt">
+          <v:shape id="_x0000_i1029" type="#_x0000_t75" style="width:156.75pt;height:147pt">
             <v:imagedata r:id="rId12" o:title=""/>
           </v:shape>
         </w:pict>
@@ -1442,7 +1442,7 @@
           <w:snapToGrid w:val="0"/>
         </w:rPr>
         <w:pict>
-          <v:shape id="_x0000_i1030" type="#_x0000_t75" style="width:218.7pt;height:134.5pt">
+          <v:shape id="_x0000_i1030" type="#_x0000_t75" style="width:219pt;height:134.25pt">
             <v:imagedata r:id="rId13" o:title=""/>
           </v:shape>
         </w:pict>
@@ -1456,7 +1456,7 @@
           <w:snapToGrid w:val="0"/>
         </w:rPr>
         <w:pict>
-          <v:shape id="_x0000_i1031" type="#_x0000_t75" style="width:229.6pt;height:147.4pt">
+          <v:shape id="_x0000_i1031" type="#_x0000_t75" style="width:229.5pt;height:147.75pt">
             <v:imagedata r:id="rId14" o:title=""/>
           </v:shape>
         </w:pict>
@@ -1519,7 +1519,7 @@
           <w:snapToGrid w:val="0"/>
         </w:rPr>
         <w:pict>
-          <v:shape id="_x0000_i1032" type="#_x0000_t75" style="width:157.6pt;height:141.95pt">
+          <v:shape id="_x0000_i1032" type="#_x0000_t75" style="width:157.5pt;height:141.75pt">
             <v:imagedata r:id="rId15" o:title=""/>
           </v:shape>
         </w:pict>
@@ -1808,7 +1808,7 @@
           <w:snapToGrid w:val="0"/>
         </w:rPr>
         <w:pict>
-          <v:shape id="_x0000_i1033" type="#_x0000_t75" style="width:4in;height:55.7pt">
+          <v:shape id="_x0000_i1033" type="#_x0000_t75" style="width:4in;height:55.5pt">
             <v:imagedata r:id="rId16" o:title=""/>
           </v:shape>
         </w:pict>
@@ -1857,7 +1857,7 @@
           <w:snapToGrid w:val="0"/>
         </w:rPr>
         <w:pict>
-          <v:shape id="_x0000_i1034" type="#_x0000_t75" style="width:294.8pt;height:65.2pt">
+          <v:shape id="_x0000_i1034" type="#_x0000_t75" style="width:294.75pt;height:65.25pt">
             <v:imagedata r:id="rId17" o:title=""/>
           </v:shape>
         </w:pict>
@@ -1920,7 +1920,7 @@
           <w:snapToGrid w:val="0"/>
         </w:rPr>
         <w:pict>
-          <v:shape id="_x0000_i1035" type="#_x0000_t75" style="width:199.7pt;height:197pt">
+          <v:shape id="_x0000_i1035" type="#_x0000_t75" style="width:199.5pt;height:197.25pt">
             <v:imagedata r:id="rId18" o:title=""/>
           </v:shape>
         </w:pict>
@@ -2051,7 +2051,7 @@
           <w:snapToGrid w:val="0"/>
         </w:rPr>
         <w:pict>
-          <v:shape id="_x0000_i1037" type="#_x0000_t75" style="width:184.75pt;height:160.3pt">
+          <v:shape id="_x0000_i1037" type="#_x0000_t75" style="width:184.5pt;height:160.5pt">
             <v:imagedata r:id="rId20" o:title=""/>
           </v:shape>
         </w:pict>
@@ -3558,10 +3558,10 @@
       </w:r>
       <w:r>
         <w:object w:dxaOrig="8805" w:dyaOrig="1515">
-          <v:shape id="_x0000_i1038" type="#_x0000_t75" style="width:259.45pt;height:44.85pt" o:ole="">
+          <v:shape id="_x0000_i1038" type="#_x0000_t75" style="width:259.5pt;height:45pt" o:ole="">
             <v:imagedata r:id="rId22" o:title=""/>
           </v:shape>
-          <o:OLEObject Type="Embed" ProgID="PBrush" ShapeID="_x0000_i1038" DrawAspect="Content" ObjectID="_1524896501" r:id="rId23"/>
+          <o:OLEObject Type="Embed" ProgID="PBrush" ShapeID="_x0000_i1038" DrawAspect="Content" ObjectID="_1524910775" r:id="rId23"/>
         </w:object>
       </w:r>
     </w:p>
@@ -3969,10 +3969,10 @@
           <w:rFonts w:ascii="Arial" w:hAnsi="Arial" w:cs="Arial"/>
         </w:rPr>
         <w:object w:dxaOrig="3255" w:dyaOrig="2940">
-          <v:shape id="_x0000_i1039" type="#_x0000_t75" style="width:115.45pt;height:102.55pt" o:ole="">
+          <v:shape id="_x0000_i1039" type="#_x0000_t75" style="width:115.5pt;height:102.75pt" o:ole="">
             <v:imagedata r:id="rId24" o:title=""/>
           </v:shape>
-          <o:OLEObject Type="Embed" ProgID="PBrush" ShapeID="_x0000_i1039" DrawAspect="Content" ObjectID="_1524896502" r:id="rId25"/>
+          <o:OLEObject Type="Embed" ProgID="PBrush" ShapeID="_x0000_i1039" DrawAspect="Content" ObjectID="_1524910776" r:id="rId25"/>
         </w:object>
       </w:r>
     </w:p>
@@ -4317,10 +4317,10 @@
       </w:pPr>
       <w:r>
         <w:object w:dxaOrig="9015" w:dyaOrig="4590">
-          <v:shape id="_x0000_i1040" type="#_x0000_t75" style="width:427.9pt;height:218.05pt" o:ole="">
+          <v:shape id="_x0000_i1040" type="#_x0000_t75" style="width:427.5pt;height:218.25pt" o:ole="">
             <v:imagedata r:id="rId26" o:title=""/>
           </v:shape>
-          <o:OLEObject Type="Embed" ProgID="PBrush" ShapeID="_x0000_i1040" DrawAspect="Content" ObjectID="_1524896503" r:id="rId27"/>
+          <o:OLEObject Type="Embed" ProgID="PBrush" ShapeID="_x0000_i1040" DrawAspect="Content" ObjectID="_1524910777" r:id="rId27"/>
         </w:object>
       </w:r>
     </w:p>
@@ -4338,10 +4338,10 @@
       </w:pPr>
       <w:r>
         <w:object w:dxaOrig="9045" w:dyaOrig="5430">
-          <v:shape id="_x0000_i1041" type="#_x0000_t75" style="width:302.95pt;height:182.05pt" o:ole="">
+          <v:shape id="_x0000_i1041" type="#_x0000_t75" style="width:303pt;height:182.25pt" o:ole="">
             <v:imagedata r:id="rId28" o:title=""/>
           </v:shape>
-          <o:OLEObject Type="Embed" ProgID="PBrush" ShapeID="_x0000_i1041" DrawAspect="Content" ObjectID="_1524896504" r:id="rId29"/>
+          <o:OLEObject Type="Embed" ProgID="PBrush" ShapeID="_x0000_i1041" DrawAspect="Content" ObjectID="_1524910778" r:id="rId29"/>
         </w:object>
       </w:r>
     </w:p>
@@ -4506,10 +4506,10 @@
           <w:rFonts w:ascii="Arial" w:hAnsi="Arial" w:cs="Arial"/>
         </w:rPr>
         <w:object w:dxaOrig="9944" w:dyaOrig="3105">
-          <v:shape id="_x0000_i1042" type="#_x0000_t75" style="width:427.9pt;height:133.8pt" o:ole="">
+          <v:shape id="_x0000_i1042" type="#_x0000_t75" style="width:428.25pt;height:133.5pt" o:ole="">
             <v:imagedata r:id="rId30" o:title=""/>
           </v:shape>
-          <o:OLEObject Type="Embed" ProgID="PBrush" ShapeID="_x0000_i1042" DrawAspect="Content" ObjectID="_1524896505" r:id="rId31"/>
+          <o:OLEObject Type="Embed" ProgID="PBrush" ShapeID="_x0000_i1042" DrawAspect="Content" ObjectID="_1524910779" r:id="rId31"/>
         </w:object>
       </w:r>
     </w:p>
@@ -4782,10 +4782,10 @@
           <w:rFonts w:ascii="Arial" w:hAnsi="Arial" w:cs="Arial"/>
         </w:rPr>
         <w:object w:dxaOrig="5204" w:dyaOrig="5746">
-          <v:shape id="_x0000_i1043" type="#_x0000_t75" style="width:192.9pt;height:212.6pt" o:ole="">
+          <v:shape id="_x0000_i1043" type="#_x0000_t75" style="width:192.75pt;height:212.25pt" o:ole="">
             <v:imagedata r:id="rId32" o:title=""/>
           </v:shape>
-          <o:OLEObject Type="Embed" ProgID="PBrush" ShapeID="_x0000_i1043" DrawAspect="Content" ObjectID="_1524896506" r:id="rId33"/>
+          <o:OLEObject Type="Embed" ProgID="PBrush" ShapeID="_x0000_i1043" DrawAspect="Content" ObjectID="_1524910780" r:id="rId33"/>
         </w:object>
       </w:r>
     </w:p>
@@ -4802,10 +4802,10 @@
           <w:rFonts w:ascii="Arial" w:hAnsi="Arial" w:cs="Arial"/>
         </w:rPr>
         <w:object w:dxaOrig="9781" w:dyaOrig="3840">
-          <v:shape id="_x0000_i1044" type="#_x0000_t75" style="width:420.45pt;height:163.7pt" o:ole="">
+          <v:shape id="_x0000_i1044" type="#_x0000_t75" style="width:420.75pt;height:163.5pt" o:ole="">
             <v:imagedata r:id="rId34" o:title=""/>
           </v:shape>
-          <o:OLEObject Type="Embed" ProgID="PBrush" ShapeID="_x0000_i1044" DrawAspect="Content" ObjectID="_1524896507" r:id="rId35"/>
+          <o:OLEObject Type="Embed" ProgID="PBrush" ShapeID="_x0000_i1044" DrawAspect="Content" ObjectID="_1524910781" r:id="rId35"/>
         </w:object>
       </w:r>
     </w:p>
@@ -5670,10 +5670,10 @@
       </w:r>
       <w:r>
         <w:object w:dxaOrig="8835" w:dyaOrig="3390">
-          <v:shape id="_x0000_i1045" type="#_x0000_t75" style="width:146.05pt;height:55.7pt" o:ole="">
+          <v:shape id="_x0000_i1045" type="#_x0000_t75" style="width:146.25pt;height:55.5pt" o:ole="">
             <v:imagedata r:id="rId36" o:title=""/>
           </v:shape>
-          <o:OLEObject Type="Embed" ProgID="PBrush" ShapeID="_x0000_i1045" DrawAspect="Content" ObjectID="_1524896508" r:id="rId37"/>
+          <o:OLEObject Type="Embed" ProgID="PBrush" ShapeID="_x0000_i1045" DrawAspect="Content" ObjectID="_1524910782" r:id="rId37"/>
         </w:object>
       </w:r>
     </w:p>
@@ -6013,7 +6013,7 @@
           <w:snapToGrid w:val="0"/>
         </w:rPr>
         <w:pict>
-          <v:shape id="_x0000_i1046" type="#_x0000_t75" style="width:133.8pt;height:104.6pt">
+          <v:shape id="_x0000_i1046" type="#_x0000_t75" style="width:133.5pt;height:104.25pt">
             <v:imagedata r:id="rId38" o:title=""/>
           </v:shape>
         </w:pict>
@@ -6186,7 +6186,7 @@
           <w:snapToGrid w:val="0"/>
         </w:rPr>
         <w:pict>
-          <v:shape id="_x0000_i1047" type="#_x0000_t75" style="width:355.9pt;height:130.4pt">
+          <v:shape id="_x0000_i1047" type="#_x0000_t75" style="width:355.5pt;height:130.5pt">
             <v:imagedata r:id="rId39" o:title=""/>
           </v:shape>
         </w:pict>
@@ -7273,7 +7273,7 @@
         </w:rPr>
         <w:lastRenderedPageBreak/>
         <w:pict>
-          <v:shape id="_x0000_i1048" type="#_x0000_t75" style="width:204.45pt;height:235pt">
+          <v:shape id="_x0000_i1048" type="#_x0000_t75" style="width:204.75pt;height:234.75pt">
             <v:imagedata r:id="rId40" o:title=""/>
           </v:shape>
         </w:pict>
@@ -7364,7 +7364,7 @@
           <w:snapToGrid w:val="0"/>
         </w:rPr>
         <w:pict>
-          <v:shape id="Picture 7" o:spid="_x0000_i1049" type="#_x0000_t75" style="width:86.25pt;height:23.75pt;visibility:visible;mso-wrap-style:square" fillcolor="#4f81bd">
+          <v:shape id="Picture 7" o:spid="_x0000_i1049" type="#_x0000_t75" style="width:86.25pt;height:24pt;visibility:visible;mso-wrap-style:square" fillcolor="#4f81bd">
             <v:imagedata r:id="rId41" o:title=""/>
           </v:shape>
         </w:pict>
@@ -7387,7 +7387,7 @@
           <w:snapToGrid w:val="0"/>
         </w:rPr>
         <w:pict>
-          <v:shape id="Picture 2" o:spid="_x0000_i1050" type="#_x0000_t75" style="width:402.8pt;height:98.5pt;visibility:visible;mso-wrap-style:square">
+          <v:shape id="Picture 2" o:spid="_x0000_i1050" type="#_x0000_t75" style="width:402.75pt;height:98.25pt;visibility:visible;mso-wrap-style:square">
             <v:imagedata r:id="rId42" o:title=""/>
           </v:shape>
         </w:pict>
@@ -7410,7 +7410,7 @@
           <w:snapToGrid w:val="0"/>
         </w:rPr>
         <w:pict>
-          <v:shape id="_x0000_i1051" type="#_x0000_t75" style="width:188.15pt;height:237.05pt;visibility:visible;mso-wrap-style:square" fillcolor="#4f81bd">
+          <v:shape id="_x0000_i1051" type="#_x0000_t75" style="width:188.25pt;height:237pt;visibility:visible;mso-wrap-style:square" fillcolor="#4f81bd">
             <v:imagedata r:id="rId43" o:title=""/>
           </v:shape>
         </w:pict>
@@ -7892,7 +7892,7 @@
           <w:snapToGrid w:val="0"/>
         </w:rPr>
         <w:pict>
-          <v:shape id="_x0000_i1052" type="#_x0000_t75" style="width:275.1pt;height:67.9pt;visibility:visible;mso-wrap-style:square" fillcolor="#4f81bd">
+          <v:shape id="_x0000_i1052" type="#_x0000_t75" style="width:275.25pt;height:68.25pt;visibility:visible;mso-wrap-style:square" fillcolor="#4f81bd">
             <v:imagedata r:id="rId44" o:title=""/>
           </v:shape>
         </w:pict>
@@ -8007,7 +8007,7 @@
           <w:snapToGrid w:val="0"/>
         </w:rPr>
         <w:pict>
-          <v:shape id="_x0000_i1053" type="#_x0000_t75" style="width:263.55pt;height:36.7pt;visibility:visible;mso-wrap-style:square">
+          <v:shape id="_x0000_i1053" type="#_x0000_t75" style="width:264pt;height:36.75pt;visibility:visible;mso-wrap-style:square">
             <v:imagedata r:id="rId45" o:title=""/>
           </v:shape>
         </w:pict>
@@ -8147,7 +8147,7 @@
         </w:rPr>
         <w:lastRenderedPageBreak/>
         <w:pict>
-          <v:shape id="Picture 6" o:spid="_x0000_i1054" type="#_x0000_t75" style="width:389.9pt;height:135.85pt;visibility:visible;mso-wrap-style:square">
+          <v:shape id="Picture 6" o:spid="_x0000_i1054" type="#_x0000_t75" style="width:390pt;height:135.75pt;visibility:visible;mso-wrap-style:square">
             <v:imagedata r:id="rId46" o:title=""/>
           </v:shape>
         </w:pict>
@@ -8445,7 +8445,7 @@
           <w:snapToGrid w:val="0"/>
         </w:rPr>
         <w:pict>
-          <v:shape id="_x0000_i1055" type="#_x0000_t75" style="width:312.45pt;height:133.8pt">
+          <v:shape id="_x0000_i1055" type="#_x0000_t75" style="width:312.75pt;height:134.25pt">
             <v:imagedata r:id="rId47" o:title=""/>
           </v:shape>
         </w:pict>
@@ -8481,7 +8481,7 @@
           <w:snapToGrid w:val="0"/>
         </w:rPr>
         <w:pict>
-          <v:shape id="_x0000_i1056" type="#_x0000_t75" style="width:379.7pt;height:193.6pt;visibility:visible;mso-wrap-style:square">
+          <v:shape id="_x0000_i1056" type="#_x0000_t75" style="width:379.5pt;height:193.5pt;visibility:visible;mso-wrap-style:square">
             <v:imagedata r:id="rId48" o:title=""/>
           </v:shape>
         </w:pict>
@@ -8639,7 +8639,7 @@
           <w:snapToGrid w:val="0"/>
         </w:rPr>
         <w:pict>
-          <v:shape id="_x0000_i1057" type="#_x0000_t75" style="width:394.65pt;height:88.3pt;visibility:visible;mso-wrap-style:square">
+          <v:shape id="_x0000_i1057" type="#_x0000_t75" style="width:394.5pt;height:88.5pt;visibility:visible;mso-wrap-style:square">
             <v:imagedata r:id="rId49" o:title=""/>
           </v:shape>
         </w:pict>
@@ -8813,7 +8813,7 @@
           <w:snapToGrid w:val="0"/>
         </w:rPr>
         <w:pict>
-          <v:shape id="_x0000_i1058" type="#_x0000_t75" style="width:180pt;height:105.95pt">
+          <v:shape id="_x0000_i1058" type="#_x0000_t75" style="width:180pt;height:105.75pt">
             <v:imagedata r:id="rId50" o:title=""/>
           </v:shape>
         </w:pict>
@@ -8871,7 +8871,7 @@
           <w:snapToGrid w:val="0"/>
         </w:rPr>
         <w:pict>
-          <v:shape id="_x0000_i1060" type="#_x0000_t75" style="width:170.5pt;height:76.1pt">
+          <v:shape id="_x0000_i1060" type="#_x0000_t75" style="width:170.25pt;height:75.75pt">
             <v:imagedata r:id="rId51" o:title=""/>
           </v:shape>
         </w:pict>
@@ -8927,7 +8927,7 @@
           <w:snapToGrid w:val="0"/>
         </w:rPr>
         <w:pict>
-          <v:shape id="_x0000_i1059" type="#_x0000_t75" style="width:393.95pt;height:147.4pt;visibility:visible;mso-wrap-style:square">
+          <v:shape id="_x0000_i1059" type="#_x0000_t75" style="width:393.75pt;height:147pt;visibility:visible;mso-wrap-style:square">
             <v:imagedata r:id="rId52" o:title=""/>
           </v:shape>
         </w:pict>
@@ -9096,7 +9096,7 @@
           <w:snapToGrid w:val="0"/>
         </w:rPr>
         <w:pict>
-          <v:shape id="_x0000_i1061" type="#_x0000_t75" style="width:204.45pt;height:67.9pt">
+          <v:shape id="_x0000_i1061" type="#_x0000_t75" style="width:204.75pt;height:68.25pt">
             <v:imagedata r:id="rId53" o:title=""/>
           </v:shape>
         </w:pict>
@@ -9121,7 +9121,7 @@
           <w:snapToGrid w:val="0"/>
         </w:rPr>
         <w:pict>
-          <v:shape id="_x0000_i1062" type="#_x0000_t75" style="width:294.8pt;height:119.55pt">
+          <v:shape id="_x0000_i1062" type="#_x0000_t75" style="width:294.75pt;height:120pt">
             <v:imagedata r:id="rId54" o:title=""/>
           </v:shape>
         </w:pict>
@@ -9215,7 +9215,7 @@
           <w:snapToGrid w:val="0"/>
         </w:rPr>
         <w:pict>
-          <v:shape id="_x0000_i1063" type="#_x0000_t75" style="width:167.1pt;height:106.65pt">
+          <v:shape id="_x0000_i1063" type="#_x0000_t75" style="width:167.25pt;height:106.5pt">
             <v:imagedata r:id="rId55" o:title=""/>
           </v:shape>
         </w:pict>
@@ -10003,7 +10003,7 @@
           <w:snapToGrid w:val="0"/>
         </w:rPr>
         <w:pict>
-          <v:shape id="_x0000_i1064" type="#_x0000_t75" style="width:259.45pt;height:131.1pt;visibility:visible;mso-wrap-style:square">
+          <v:shape id="_x0000_i1064" type="#_x0000_t75" style="width:259.5pt;height:131.25pt;visibility:visible;mso-wrap-style:square">
             <v:imagedata r:id="rId56" o:title=""/>
           </v:shape>
         </w:pict>
@@ -10027,7 +10027,7 @@
         </w:rPr>
         <w:lastRenderedPageBreak/>
         <w:pict>
-          <v:shape id="_x0000_i1065" type="#_x0000_t75" style="width:411.6pt;height:177.3pt;visibility:visible;mso-wrap-style:square">
+          <v:shape id="_x0000_i1065" type="#_x0000_t75" style="width:411.75pt;height:177.75pt;visibility:visible;mso-wrap-style:square">
             <v:imagedata r:id="rId57" o:title=""/>
           </v:shape>
         </w:pict>
@@ -10051,7 +10051,7 @@
           <w:snapToGrid w:val="0"/>
         </w:rPr>
         <w:pict>
-          <v:shape id="_x0000_i1066" type="#_x0000_t75" style="width:397.35pt;height:80.85pt;visibility:visible;mso-wrap-style:square">
+          <v:shape id="_x0000_i1066" type="#_x0000_t75" style="width:397.5pt;height:81pt;visibility:visible;mso-wrap-style:square">
             <v:imagedata r:id="rId58" o:title=""/>
           </v:shape>
         </w:pict>
@@ -10503,7 +10503,7 @@
           <w:snapToGrid w:val="0"/>
         </w:rPr>
         <w:pict>
-          <v:shape id="Picture 1059" o:spid="_x0000_i1067" type="#_x0000_t75" alt="8_1a" style="width:303.6pt;height:149.45pt;visibility:visible;mso-wrap-style:square" filled="t" fillcolor="black">
+          <v:shape id="Picture 1059" o:spid="_x0000_i1067" type="#_x0000_t75" alt="8_1a" style="width:303.75pt;height:149.25pt;visibility:visible;mso-wrap-style:square" filled="t" fillcolor="black">
             <v:imagedata r:id="rId59" o:title="8_1a"/>
           </v:shape>
         </w:pict>
@@ -11256,7 +11256,7 @@
           <w:snapToGrid w:val="0"/>
         </w:rPr>
         <w:pict>
-          <v:shape id="_x0000_i1068" type="#_x0000_t75" style="width:365.45pt;height:99.85pt">
+          <v:shape id="_x0000_i1068" type="#_x0000_t75" style="width:366pt;height:99.75pt">
             <v:imagedata r:id="rId60" o:title=""/>
           </v:shape>
         </w:pict>
@@ -11296,7 +11296,7 @@
           <w:snapToGrid w:val="0"/>
         </w:rPr>
         <w:pict>
-          <v:shape id="_x0000_i1069" type="#_x0000_t75" style="width:345.75pt;height:207.15pt">
+          <v:shape id="_x0000_i1069" type="#_x0000_t75" style="width:345.75pt;height:207pt">
             <v:imagedata r:id="rId61" o:title=""/>
           </v:shape>
         </w:pict>
@@ -11362,7 +11362,7 @@
         </w:rPr>
         <w:lastRenderedPageBreak/>
         <w:pict>
-          <v:shape id="_x0000_i1070" type="#_x0000_t75" style="width:294.8pt;height:260.15pt">
+          <v:shape id="_x0000_i1070" type="#_x0000_t75" style="width:294.75pt;height:260.25pt">
             <v:imagedata r:id="rId62" o:title=""/>
           </v:shape>
         </w:pict>
@@ -11847,7 +11847,7 @@
           <w:snapToGrid w:val="0"/>
         </w:rPr>
         <w:pict>
-          <v:shape id="_x0000_i1071" type="#_x0000_t75" style="width:349.8pt;height:235.7pt">
+          <v:shape id="_x0000_i1071" type="#_x0000_t75" style="width:349.5pt;height:235.5pt">
             <v:imagedata r:id="rId63" o:title=""/>
           </v:shape>
         </w:pict>
@@ -12528,7 +12528,7 @@
           <w:snapToGrid w:val="0"/>
         </w:rPr>
         <w:pict>
-          <v:shape id="_x0000_i1072" type="#_x0000_t75" style="width:303.6pt;height:169.8pt">
+          <v:shape id="_x0000_i1072" type="#_x0000_t75" style="width:303.75pt;height:169.5pt">
             <v:imagedata r:id="rId64" o:title=""/>
           </v:shape>
         </w:pict>
@@ -12593,7 +12593,7 @@
           <w:snapToGrid w:val="0"/>
         </w:rPr>
         <w:pict>
-          <v:shape id="_x0000_i1073" type="#_x0000_t75" style="width:363.4pt;height:239.1pt">
+          <v:shape id="_x0000_i1073" type="#_x0000_t75" style="width:363pt;height:239.25pt">
             <v:imagedata r:id="rId65" o:title=""/>
           </v:shape>
         </w:pict>
@@ -12936,7 +12936,7 @@
           <w:snapToGrid w:val="0"/>
         </w:rPr>
         <w:pict>
-          <v:shape id="_x0000_i1074" type="#_x0000_t75" style="width:355.9pt;height:139.9pt">
+          <v:shape id="_x0000_i1074" type="#_x0000_t75" style="width:356.25pt;height:139.5pt">
             <v:imagedata r:id="rId66" o:title=""/>
           </v:shape>
         </w:pict>
@@ -13007,7 +13007,7 @@
           <w:snapToGrid w:val="0"/>
         </w:rPr>
         <w:pict>
-          <v:shape id="_x0000_i1075" type="#_x0000_t75" style="width:355.9pt;height:194.25pt">
+          <v:shape id="_x0000_i1075" type="#_x0000_t75" style="width:355.5pt;height:194.25pt">
             <v:imagedata r:id="rId67" o:title=""/>
           </v:shape>
         </w:pict>
@@ -13069,7 +13069,7 @@
           <w:snapToGrid w:val="0"/>
         </w:rPr>
         <w:pict>
-          <v:shape id="_x0000_i1076" type="#_x0000_t75" style="width:364.75pt;height:202.4pt">
+          <v:shape id="_x0000_i1076" type="#_x0000_t75" style="width:364.5pt;height:202.5pt">
             <v:imagedata r:id="rId68" o:title=""/>
           </v:shape>
         </w:pict>
@@ -13096,7 +13096,7 @@
         </w:rPr>
         <w:lastRenderedPageBreak/>
         <w:pict>
-          <v:shape id="_x0000_i1077" type="#_x0000_t75" style="width:321.95pt;height:177.3pt">
+          <v:shape id="_x0000_i1077" type="#_x0000_t75" style="width:321.75pt;height:177pt">
             <v:imagedata r:id="rId69" o:title=""/>
           </v:shape>
         </w:pict>
@@ -13122,7 +13122,7 @@
           <w:snapToGrid w:val="0"/>
         </w:rPr>
         <w:pict>
-          <v:shape id="_x0000_i1078" type="#_x0000_t75" style="width:322.65pt;height:200.4pt">
+          <v:shape id="_x0000_i1078" type="#_x0000_t75" style="width:322.5pt;height:201pt">
             <v:imagedata r:id="rId70" o:title=""/>
           </v:shape>
         </w:pict>
@@ -13178,7 +13178,7 @@
           <w:snapToGrid w:val="0"/>
         </w:rPr>
         <w:pict>
-          <v:shape id="_x0000_i1079" type="#_x0000_t75" style="width:322.65pt;height:228.25pt;visibility:visible;mso-wrap-style:square">
+          <v:shape id="_x0000_i1079" type="#_x0000_t75" style="width:322.5pt;height:228.75pt;visibility:visible;mso-wrap-style:square">
             <v:imagedata r:id="rId71" o:title=""/>
           </v:shape>
         </w:pict>
@@ -13203,7 +13203,7 @@
         </w:rPr>
         <w:lastRenderedPageBreak/>
         <w:pict>
-          <v:shape id="_x0000_i1080" type="#_x0000_t75" style="width:370.85pt;height:286.65pt;visibility:visible;mso-wrap-style:square">
+          <v:shape id="_x0000_i1080" type="#_x0000_t75" style="width:370.5pt;height:286.5pt;visibility:visible;mso-wrap-style:square">
             <v:imagedata r:id="rId72" o:title=""/>
           </v:shape>
         </w:pict>
@@ -14073,7 +14073,7 @@
           <w:snapToGrid w:val="0"/>
         </w:rPr>
         <w:pict>
-          <v:shape id="_x0000_i1085" type="#_x0000_t75" style="width:146.7pt;height:104.6pt">
+          <v:shape id="_x0000_i1085" type="#_x0000_t75" style="width:147pt;height:105pt">
             <v:imagedata r:id="rId73" o:title=""/>
           </v:shape>
         </w:pict>
@@ -14113,7 +14113,7 @@
           <w:snapToGrid w:val="0"/>
         </w:rPr>
         <w:pict>
-          <v:shape id="_x0000_i1086" type="#_x0000_t75" style="width:146.7pt;height:119.55pt">
+          <v:shape id="_x0000_i1086" type="#_x0000_t75" style="width:147pt;height:120pt">
             <v:imagedata r:id="rId74" o:title=""/>
           </v:shape>
         </w:pict>
@@ -14176,7 +14176,7 @@
           <w:snapToGrid w:val="0"/>
         </w:rPr>
         <w:pict>
-          <v:shape id="_x0000_i1087" type="#_x0000_t75" style="width:461.2pt;height:302.25pt">
+          <v:shape id="_x0000_i1087" type="#_x0000_t75" style="width:461.25pt;height:302.25pt">
             <v:imagedata r:id="rId75" o:title=""/>
           </v:shape>
         </w:pict>
@@ -14446,7 +14446,7 @@
           <w:snapToGrid w:val="0"/>
         </w:rPr>
         <w:pict>
-          <v:shape id="_x0000_i1081" type="#_x0000_t75" style="width:330.1pt;height:182.05pt">
+          <v:shape id="_x0000_i1081" type="#_x0000_t75" style="width:330pt;height:182.25pt">
             <v:imagedata r:id="rId76" o:title=""/>
           </v:shape>
         </w:pict>
@@ -14676,7 +14676,7 @@
           <w:snapToGrid w:val="0"/>
         </w:rPr>
         <w:pict>
-          <v:shape id="_x0000_i1082" type="#_x0000_t75" style="width:350.5pt;height:237.05pt">
+          <v:shape id="_x0000_i1082" type="#_x0000_t75" style="width:350.25pt;height:237pt">
             <v:imagedata r:id="rId77" o:title=""/>
           </v:shape>
         </w:pict>
@@ -14944,7 +14944,7 @@
           <w:snapToGrid w:val="0"/>
         </w:rPr>
         <w:pict>
-          <v:shape id="_x0000_i1083" type="#_x0000_t75" style="width:371.55pt;height:201.05pt">
+          <v:shape id="_x0000_i1083" type="#_x0000_t75" style="width:371.25pt;height:201pt">
             <v:imagedata r:id="rId78" o:title=""/>
           </v:shape>
         </w:pict>
@@ -15223,7 +15223,7 @@
           <w:snapToGrid w:val="0"/>
         </w:rPr>
         <w:pict>
-          <v:shape id="_x0000_i1084" type="#_x0000_t75" style="width:371.55pt;height:234.35pt">
+          <v:shape id="_x0000_i1084" type="#_x0000_t75" style="width:371.25pt;height:234pt">
             <v:imagedata r:id="rId79" o:title=""/>
           </v:shape>
         </w:pict>
@@ -15436,7 +15436,7 @@
           <w:snapToGrid w:val="0"/>
         </w:rPr>
         <w:pict>
-          <v:shape id="_x0000_i1088" type="#_x0000_t75" style="width:393.95pt;height:117.5pt">
+          <v:shape id="_x0000_i1088" type="#_x0000_t75" style="width:393.75pt;height:117pt">
             <v:imagedata r:id="rId80" o:title=""/>
           </v:shape>
         </w:pict>
@@ -15678,7 +15678,7 @@
           <w:snapToGrid w:val="0"/>
         </w:rPr>
         <w:pict>
-          <v:shape id="_x0000_i1089" type="#_x0000_t75" style="width:307pt;height:137.9pt">
+          <v:shape id="_x0000_i1089" type="#_x0000_t75" style="width:307.5pt;height:138pt">
             <v:imagedata r:id="rId81" o:title=""/>
           </v:shape>
         </w:pict>
@@ -16225,7 +16225,7 @@
           <w:snapToGrid w:val="0"/>
         </w:rPr>
         <w:pict>
-          <v:shape id="_x0000_i1090" type="#_x0000_t75" style="width:271.7pt;height:163pt">
+          <v:shape id="_x0000_i1090" type="#_x0000_t75" style="width:271.5pt;height:163.5pt">
             <v:imagedata r:id="rId82" o:title=""/>
           </v:shape>
         </w:pict>
@@ -16354,7 +16354,7 @@
           <w:snapToGrid w:val="0"/>
         </w:rPr>
         <w:pict>
-          <v:shape id="_x0000_i1091" type="#_x0000_t75" style="width:319.9pt;height:79.45pt">
+          <v:shape id="_x0000_i1091" type="#_x0000_t75" style="width:320.25pt;height:79.5pt">
             <v:imagedata r:id="rId83" o:title=""/>
           </v:shape>
         </w:pict>
@@ -16494,7 +16494,7 @@
           <w:snapToGrid w:val="0"/>
         </w:rPr>
         <w:pict>
-          <v:shape id="_x0000_i1092" type="#_x0000_t75" style="width:298.85pt;height:210.55pt">
+          <v:shape id="_x0000_i1092" type="#_x0000_t75" style="width:298.5pt;height:210.75pt">
             <v:imagedata r:id="rId84" o:title=""/>
           </v:shape>
         </w:pict>
@@ -16551,7 +16551,7 @@
           <w:snapToGrid w:val="0"/>
         </w:rPr>
         <w:pict>
-          <v:shape id="_x0000_i1093" type="#_x0000_t75" style="width:362.05pt;height:2in;visibility:visible;mso-wrap-style:square">
+          <v:shape id="_x0000_i1093" type="#_x0000_t75" style="width:362.25pt;height:2in;visibility:visible;mso-wrap-style:square">
             <v:imagedata r:id="rId85" o:title=""/>
           </v:shape>
         </w:pict>
@@ -16605,7 +16605,7 @@
           <w:snapToGrid w:val="0"/>
         </w:rPr>
         <w:pict>
-          <v:shape id="_x0000_i1094" type="#_x0000_t75" style="width:367.45pt;height:188.85pt;visibility:visible;mso-wrap-style:square">
+          <v:shape id="_x0000_i1094" type="#_x0000_t75" style="width:367.5pt;height:189pt;visibility:visible;mso-wrap-style:square">
             <v:imagedata r:id="rId86" o:title=""/>
           </v:shape>
         </w:pict>
@@ -16662,7 +16662,7 @@
           <w:snapToGrid w:val="0"/>
         </w:rPr>
         <w:pict>
-          <v:shape id="_x0000_i1095" type="#_x0000_t75" style="width:372.25pt;height:209.9pt;visibility:visible;mso-wrap-style:square">
+          <v:shape id="_x0000_i1095" type="#_x0000_t75" style="width:372.75pt;height:209.25pt;visibility:visible;mso-wrap-style:square">
             <v:imagedata r:id="rId87" o:title=""/>
           </v:shape>
         </w:pict>
@@ -16723,7 +16723,7 @@
           <w:snapToGrid w:val="0"/>
         </w:rPr>
         <w:pict>
-          <v:shape id="_x0000_i1096" type="#_x0000_t75" style="width:270.35pt;height:88.3pt;visibility:visible;mso-wrap-style:square">
+          <v:shape id="_x0000_i1096" type="#_x0000_t75" style="width:270pt;height:87.75pt;visibility:visible;mso-wrap-style:square">
             <v:imagedata r:id="rId88" o:title=""/>
           </v:shape>
         </w:pict>
@@ -16755,7 +16755,7 @@
           <w:snapToGrid w:val="0"/>
         </w:rPr>
         <w:pict>
-          <v:shape id="_x0000_i1097" type="#_x0000_t75" style="width:298.2pt;height:254.05pt;visibility:visible;mso-wrap-style:square">
+          <v:shape id="_x0000_i1097" type="#_x0000_t75" style="width:298.5pt;height:253.5pt;visibility:visible;mso-wrap-style:square">
             <v:imagedata r:id="rId89" o:title=""/>
           </v:shape>
         </w:pict>
@@ -16815,7 +16815,7 @@
           <w:snapToGrid w:val="0"/>
         </w:rPr>
         <w:pict>
-          <v:shape id="_x0000_i1098" type="#_x0000_t75" style="width:403.45pt;height:230.25pt">
+          <v:shape id="_x0000_i1098" type="#_x0000_t75" style="width:403.5pt;height:230.25pt">
             <v:imagedata r:id="rId90" o:title=""/>
           </v:shape>
         </w:pict>
@@ -16824,6 +16824,7 @@
     <w:p>
       <w:pPr>
         <w:spacing w:after="0"/>
+        <w:ind w:firstLine="720"/>
         <w:rPr>
           <w:rFonts w:ascii="Arial" w:hAnsi="Arial" w:cs="Arial"/>
           <w:smallCaps w:val="0"/>
@@ -16838,7 +16839,7 @@
         </w:rPr>
         <w:lastRenderedPageBreak/>
         <w:pict>
-          <v:shape id="Picture 62" o:spid="_x0000_i1099" type="#_x0000_t75" style="width:355.9pt;height:220.1pt;visibility:visible;mso-wrap-style:square">
+          <v:shape id="Picture 62" o:spid="_x0000_i1099" type="#_x0000_t75" style="width:356.25pt;height:219.75pt;visibility:visible;mso-wrap-style:square">
             <v:imagedata r:id="rId91" o:title=""/>
           </v:shape>
         </w:pict>
@@ -16847,6 +16848,7 @@
     <w:p>
       <w:pPr>
         <w:spacing w:after="0"/>
+        <w:ind w:firstLine="720"/>
         <w:rPr>
           <w:rFonts w:ascii="Arial" w:hAnsi="Arial" w:cs="Arial"/>
           <w:smallCaps w:val="0"/>
@@ -16860,7 +16862,7 @@
           <w:snapToGrid w:val="0"/>
         </w:rPr>
         <w:pict>
-          <v:shape id="_x0000_i1100" type="#_x0000_t75" style="width:373.6pt;height:220.75pt;visibility:visible;mso-wrap-style:square">
+          <v:shape id="_x0000_i1100" type="#_x0000_t75" style="width:373.5pt;height:220.5pt;visibility:visible;mso-wrap-style:square">
             <v:imagedata r:id="rId92" o:title=""/>
           </v:shape>
         </w:pict>
@@ -16869,6 +16871,7 @@
     <w:p>
       <w:pPr>
         <w:spacing w:after="0"/>
+        <w:ind w:firstLine="720"/>
         <w:rPr>
           <w:rFonts w:ascii="Arial" w:hAnsi="Arial" w:cs="Arial"/>
           <w:b w:val="0"/>
@@ -16886,36 +16889,58 @@
           <w:snapToGrid w:val="0"/>
         </w:rPr>
         <w:pict>
-          <v:shape id="_x0000_i1101" type="#_x0000_t75" style="width:295.45pt;height:195.6pt">
+          <v:shape id="_x0000_i1101" type="#_x0000_t75" style="width:295.5pt;height:195.75pt">
             <v:imagedata r:id="rId93" o:title=""/>
           </v:shape>
         </w:pict>
       </w:r>
+    </w:p>
+    <w:p>
+      <w:pPr>
+        <w:spacing w:after="0"/>
+        <w:rPr>
+          <w:rFonts w:ascii="Arial" w:hAnsi="Arial" w:cs="Arial"/>
+          <w:b w:val="0"/>
+          <w:bCs w:val="0"/>
+          <w:smallCaps w:val="0"/>
+          <w:snapToGrid w:val="0"/>
+        </w:rPr>
+      </w:pPr>
+      <w:r>
+        <w:rPr>
+          <w:rFonts w:ascii="Arial" w:hAnsi="Arial" w:cs="Arial"/>
+          <w:b w:val="0"/>
+          <w:bCs w:val="0"/>
+          <w:smallCaps w:val="0"/>
+          <w:snapToGrid w:val="0"/>
+        </w:rPr>
+        <w:br w:type="page"/>
+      </w:r>
+      <w:r>
+        <w:rPr>
+          <w:rFonts w:ascii="Arial" w:hAnsi="Arial" w:cs="Arial"/>
+          <w:b w:val="0"/>
+          <w:bCs w:val="0"/>
+          <w:smallCaps w:val="0"/>
+          <w:snapToGrid w:val="0"/>
+        </w:rPr>
+        <w:lastRenderedPageBreak/>
+        <w:t>Shortest Paths</w:t>
+      </w:r>
+    </w:p>
+    <w:p>
+      <w:pPr>
+        <w:spacing w:after="0"/>
+        <w:rPr>
+          <w:rFonts w:ascii="Arial" w:hAnsi="Arial" w:cs="Arial"/>
+          <w:b w:val="0"/>
+          <w:bCs w:val="0"/>
+          <w:smallCaps w:val="0"/>
+          <w:snapToGrid w:val="0"/>
+        </w:rPr>
+      </w:pPr>
       <w:bookmarkStart w:id="1" w:name="_GoBack"/>
       <w:bookmarkEnd w:id="1"/>
-    </w:p>
-    <w:p>
-      <w:pPr>
-        <w:spacing w:after="0"/>
-        <w:ind w:left="720"/>
-        <w:rPr>
-          <w:rFonts w:ascii="Arial" w:hAnsi="Arial" w:cs="Arial"/>
-          <w:b w:val="0"/>
-          <w:bCs w:val="0"/>
-          <w:smallCaps w:val="0"/>
-          <w:snapToGrid w:val="0"/>
-        </w:rPr>
-      </w:pPr>
-      <w:r>
-        <w:rPr>
-          <w:rFonts w:ascii="Arial" w:hAnsi="Arial" w:cs="Arial"/>
-          <w:b w:val="0"/>
-          <w:bCs w:val="0"/>
-          <w:smallCaps w:val="0"/>
-          <w:snapToGrid w:val="0"/>
-        </w:rPr>
-        <w:br w:type="page"/>
-      </w:r>
     </w:p>
     <w:sectPr>
       <w:pgSz w:w="12240" w:h="15840"/>
@@ -16950,7 +16975,7 @@
         <v:path o:extrusionok="f" gradientshapeok="t" o:connecttype="rect"/>
         <o:lock v:ext="edit" aspectratio="t"/>
       </v:shapetype>
-      <v:shape id="_x0000_i1136" type="#_x0000_t75" style="width:11.55pt;height:11.55pt" o:bullet="t">
+      <v:shape id="_x0000_i1137" type="#_x0000_t75" style="width:11.25pt;height:11.25pt" o:bullet="t">
         <v:imagedata r:id="rId1" o:title="artF584"/>
       </v:shape>
     </w:pict>

</xml_diff>